<commit_message>
nmv 19 12 2022
</commit_message>
<xml_diff>
--- a/TS Jatai Ghanam Project/TS 1.1/TS 1.1 Jatai Malayalam Corrections.docx
+++ b/TS Jatai Ghanam Project/TS 1.1/TS 1.1 Jatai Malayalam Corrections.docx
@@ -42,7 +42,18 @@
           <w:szCs w:val="32"/>
           <w:u w:val="single"/>
         </w:rPr>
-        <w:t xml:space="preserve"> – TS 1.1 Malayalam Corrections – Observed till </w:t>
+        <w:t xml:space="preserve"> – TS 1.1 Malayalam Corrections – Observed </w:t>
+      </w:r>
+      <w:proofErr w:type="gramStart"/>
+      <w:r>
+        <w:rPr>
+          <w:b/>
+          <w:bCs/>
+          <w:sz w:val="32"/>
+          <w:szCs w:val="32"/>
+          <w:u w:val="single"/>
+        </w:rPr>
+        <w:t xml:space="preserve">till </w:t>
       </w:r>
       <w:r>
         <w:rPr>
@@ -55,6 +66,7 @@
         </w:rPr>
         <w:t>????</w:t>
       </w:r>
+      <w:proofErr w:type="gramEnd"/>
     </w:p>
     <w:p>
       <w:pPr>
@@ -74,7 +86,27 @@
           <w:sz w:val="28"/>
           <w:szCs w:val="32"/>
         </w:rPr>
-        <w:t>(ignore those which are already incorporated in your book’s version and date)</w:t>
+        <w:t>(</w:t>
+      </w:r>
+      <w:proofErr w:type="gramStart"/>
+      <w:r>
+        <w:rPr>
+          <w:b/>
+          <w:bCs/>
+          <w:sz w:val="28"/>
+          <w:szCs w:val="32"/>
+        </w:rPr>
+        <w:t>ignore</w:t>
+      </w:r>
+      <w:proofErr w:type="gramEnd"/>
+      <w:r>
+        <w:rPr>
+          <w:b/>
+          <w:bCs/>
+          <w:sz w:val="28"/>
+          <w:szCs w:val="32"/>
+        </w:rPr>
+        <w:t xml:space="preserve"> those which are already incorporated in your book’s version and date)</w:t>
       </w:r>
     </w:p>
     <w:tbl>
@@ -1516,8 +1548,19 @@
                 <w:sz w:val="28"/>
                 <w:szCs w:val="32"/>
               </w:rPr>
-              <w:t>will not be any swaram change .</w:t>
-            </w:r>
+              <w:t xml:space="preserve">will not be any swaram </w:t>
+            </w:r>
+            <w:proofErr w:type="gramStart"/>
+            <w:r>
+              <w:rPr>
+                <w:b/>
+                <w:bCs/>
+                <w:sz w:val="28"/>
+                <w:szCs w:val="32"/>
+              </w:rPr>
+              <w:t>change .</w:t>
+            </w:r>
+            <w:proofErr w:type="gramEnd"/>
             <w:r>
               <w:rPr>
                 <w:rFonts w:ascii="BRH Malayalam Extra" w:hAnsi="BRH Malayalam Extra" w:cs="BRH Malayalam Extra"/>
@@ -1554,6 +1597,404 @@
               <w:autoSpaceDE w:val="0"/>
               <w:autoSpaceDN w:val="0"/>
               <w:adjustRightInd w:val="0"/>
+              <w:spacing w:line="240" w:lineRule="auto"/>
+              <w:rPr>
+                <w:rFonts w:ascii="BRH Malayalam Extra" w:hAnsi="BRH Malayalam Extra" w:cs="BRH Malayalam Extra"/>
+                <w:color w:val="FF0000"/>
+                <w:sz w:val="32"/>
+                <w:szCs w:val="40"/>
+              </w:rPr>
+            </w:pPr>
+            <w:r>
+              <w:rPr>
+                <w:rFonts w:cs="BRH Malayalam Extra"/>
+                <w:color w:val="FF0000"/>
+                <w:szCs w:val="40"/>
+              </w:rPr>
+              <w:t>61</w:t>
+            </w:r>
+            <w:r>
+              <w:rPr>
+                <w:rFonts w:ascii="BRH Malayalam Extra" w:hAnsi="BRH Malayalam Extra" w:cs="BRH Malayalam Extra"/>
+                <w:color w:val="FF0000"/>
+                <w:sz w:val="32"/>
+                <w:szCs w:val="40"/>
+              </w:rPr>
+              <w:t>)</w:t>
+            </w:r>
+            <w:r>
+              <w:rPr>
+                <w:rFonts w:ascii="BRH Malayalam Extra" w:hAnsi="BRH Malayalam Extra" w:cs="BRH Malayalam Extra"/>
+                <w:color w:val="FF0000"/>
+                <w:sz w:val="32"/>
+                <w:szCs w:val="40"/>
+              </w:rPr>
+              <w:tab/>
+            </w:r>
+            <w:r>
+              <w:rPr>
+                <w:rFonts w:cs="BRH Malayalam Extra"/>
+                <w:color w:val="FF0000"/>
+                <w:szCs w:val="40"/>
+              </w:rPr>
+              <w:t>1</w:t>
+            </w:r>
+            <w:r>
+              <w:rPr>
+                <w:rFonts w:ascii="BRH Malayalam Extra" w:hAnsi="BRH Malayalam Extra" w:cs="BRH Malayalam Extra"/>
+                <w:color w:val="FF0000"/>
+                <w:sz w:val="32"/>
+                <w:szCs w:val="40"/>
+              </w:rPr>
+              <w:t>.</w:t>
+            </w:r>
+            <w:r>
+              <w:rPr>
+                <w:rFonts w:cs="BRH Malayalam Extra"/>
+                <w:color w:val="FF0000"/>
+                <w:szCs w:val="40"/>
+              </w:rPr>
+              <w:t>1</w:t>
+            </w:r>
+            <w:r>
+              <w:rPr>
+                <w:rFonts w:ascii="BRH Malayalam Extra" w:hAnsi="BRH Malayalam Extra" w:cs="BRH Malayalam Extra"/>
+                <w:color w:val="FF0000"/>
+                <w:sz w:val="32"/>
+                <w:szCs w:val="40"/>
+              </w:rPr>
+              <w:t>.</w:t>
+            </w:r>
+            <w:r>
+              <w:rPr>
+                <w:rFonts w:cs="BRH Malayalam Extra"/>
+                <w:color w:val="FF0000"/>
+                <w:szCs w:val="40"/>
+              </w:rPr>
+              <w:t>3</w:t>
+            </w:r>
+            <w:r>
+              <w:rPr>
+                <w:rFonts w:ascii="BRH Malayalam Extra" w:hAnsi="BRH Malayalam Extra" w:cs="BRH Malayalam Extra"/>
+                <w:color w:val="FF0000"/>
+                <w:sz w:val="32"/>
+                <w:szCs w:val="40"/>
+              </w:rPr>
+              <w:t>.</w:t>
+            </w:r>
+            <w:r>
+              <w:rPr>
+                <w:rFonts w:cs="BRH Malayalam Extra"/>
+                <w:color w:val="FF0000"/>
+                <w:szCs w:val="40"/>
+              </w:rPr>
+              <w:t>1</w:t>
+            </w:r>
+            <w:r>
+              <w:rPr>
+                <w:rFonts w:ascii="BRH Malayalam Extra" w:hAnsi="BRH Malayalam Extra" w:cs="BRH Malayalam Extra"/>
+                <w:color w:val="FF0000"/>
+                <w:sz w:val="32"/>
+                <w:szCs w:val="40"/>
+              </w:rPr>
+              <w:t>(</w:t>
+            </w:r>
+            <w:r>
+              <w:rPr>
+                <w:rFonts w:cs="BRH Malayalam Extra"/>
+                <w:color w:val="FF0000"/>
+                <w:szCs w:val="40"/>
+              </w:rPr>
+              <w:t>51</w:t>
+            </w:r>
+            <w:r>
+              <w:rPr>
+                <w:rFonts w:ascii="BRH Malayalam Extra" w:hAnsi="BRH Malayalam Extra" w:cs="BRH Malayalam Extra"/>
+                <w:color w:val="FF0000"/>
+                <w:sz w:val="32"/>
+                <w:szCs w:val="40"/>
+              </w:rPr>
+              <w:t>)- Zûx</w:t>
+            </w:r>
+            <w:r>
+              <w:rPr>
+                <w:rFonts w:ascii="BRH Malayalam Extra" w:hAnsi="BRH Malayalam Extra" w:cs="BRH Malayalam Extra"/>
+                <w:color w:val="FF0000"/>
+                <w:sz w:val="28"/>
+                <w:szCs w:val="40"/>
+              </w:rPr>
+              <w:t>–</w:t>
+            </w:r>
+            <w:r>
+              <w:rPr>
+                <w:rFonts w:ascii="BRH Malayalam Extra" w:hAnsi="BRH Malayalam Extra" w:cs="BRH Malayalam Extra"/>
+                <w:color w:val="FF0000"/>
+                <w:sz w:val="32"/>
+                <w:szCs w:val="40"/>
+              </w:rPr>
+              <w:t xml:space="preserve"> | B | </w:t>
+            </w:r>
+          </w:p>
+          <w:p>
+            <w:pPr>
+              <w:widowControl w:val="0"/>
+              <w:autoSpaceDE w:val="0"/>
+              <w:autoSpaceDN w:val="0"/>
+              <w:adjustRightInd w:val="0"/>
+              <w:spacing w:line="240" w:lineRule="auto"/>
+              <w:rPr>
+                <w:rFonts w:cs="BRH Malayalam Extra"/>
+                <w:color w:val="FF0000"/>
+                <w:szCs w:val="40"/>
+              </w:rPr>
+            </w:pPr>
+            <w:r>
+              <w:rPr>
+                <w:rFonts w:ascii="BRH Malayalam Extra" w:hAnsi="BRH Malayalam Extra" w:cs="BRH Malayalam Extra"/>
+                <w:color w:val="FF0000"/>
+                <w:sz w:val="32"/>
+                <w:szCs w:val="40"/>
+              </w:rPr>
+              <w:t>Zûx „„</w:t>
+            </w:r>
+            <w:r>
+              <w:rPr>
+                <w:rFonts w:ascii="BRH Malayalam Extra" w:hAnsi="BRH Malayalam Extra" w:cs="BRH Malayalam Extra"/>
+                <w:color w:val="FF0000"/>
+                <w:sz w:val="32"/>
+                <w:szCs w:val="40"/>
+                <w:highlight w:val="yellow"/>
+              </w:rPr>
+              <w:t>Zû</w:t>
+            </w:r>
+            <w:r>
+              <w:rPr>
+                <w:rFonts w:ascii="BRH Malayalam Extra" w:hAnsi="BRH Malayalam Extra" w:cs="BRH Malayalam Extra"/>
+                <w:color w:val="FF0000"/>
+                <w:sz w:val="32"/>
+                <w:szCs w:val="40"/>
+              </w:rPr>
+              <w:t xml:space="preserve">x˜ Zûx | </w:t>
+            </w:r>
+          </w:p>
+        </w:tc>
+        <w:tc>
+          <w:tcPr>
+            <w:tcW w:w="7513" w:type="dxa"/>
+          </w:tcPr>
+          <w:p>
+            <w:pPr>
+              <w:widowControl w:val="0"/>
+              <w:autoSpaceDE w:val="0"/>
+              <w:autoSpaceDN w:val="0"/>
+              <w:adjustRightInd w:val="0"/>
+              <w:spacing w:line="240" w:lineRule="auto"/>
+              <w:rPr>
+                <w:rFonts w:ascii="BRH Malayalam Extra" w:hAnsi="BRH Malayalam Extra" w:cs="BRH Malayalam Extra"/>
+                <w:color w:val="FF0000"/>
+                <w:sz w:val="32"/>
+                <w:szCs w:val="40"/>
+              </w:rPr>
+            </w:pPr>
+            <w:bookmarkStart w:id="0" w:name="_Hlk122382880"/>
+            <w:r>
+              <w:rPr>
+                <w:rFonts w:cs="BRH Malayalam Extra"/>
+                <w:color w:val="FF0000"/>
+                <w:szCs w:val="40"/>
+              </w:rPr>
+              <w:t>61</w:t>
+            </w:r>
+            <w:r>
+              <w:rPr>
+                <w:rFonts w:ascii="BRH Malayalam Extra" w:hAnsi="BRH Malayalam Extra" w:cs="BRH Malayalam Extra"/>
+                <w:color w:val="FF0000"/>
+                <w:sz w:val="32"/>
+                <w:szCs w:val="40"/>
+              </w:rPr>
+              <w:t>)</w:t>
+            </w:r>
+            <w:r>
+              <w:rPr>
+                <w:rFonts w:ascii="BRH Malayalam Extra" w:hAnsi="BRH Malayalam Extra" w:cs="BRH Malayalam Extra"/>
+                <w:color w:val="FF0000"/>
+                <w:sz w:val="32"/>
+                <w:szCs w:val="40"/>
+              </w:rPr>
+              <w:tab/>
+            </w:r>
+            <w:r>
+              <w:rPr>
+                <w:rFonts w:cs="BRH Malayalam Extra"/>
+                <w:color w:val="FF0000"/>
+                <w:szCs w:val="40"/>
+              </w:rPr>
+              <w:t>1</w:t>
+            </w:r>
+            <w:r>
+              <w:rPr>
+                <w:rFonts w:ascii="BRH Malayalam Extra" w:hAnsi="BRH Malayalam Extra" w:cs="BRH Malayalam Extra"/>
+                <w:color w:val="FF0000"/>
+                <w:sz w:val="32"/>
+                <w:szCs w:val="40"/>
+              </w:rPr>
+              <w:t>.</w:t>
+            </w:r>
+            <w:r>
+              <w:rPr>
+                <w:rFonts w:cs="BRH Malayalam Extra"/>
+                <w:color w:val="FF0000"/>
+                <w:szCs w:val="40"/>
+              </w:rPr>
+              <w:t>1</w:t>
+            </w:r>
+            <w:r>
+              <w:rPr>
+                <w:rFonts w:ascii="BRH Malayalam Extra" w:hAnsi="BRH Malayalam Extra" w:cs="BRH Malayalam Extra"/>
+                <w:color w:val="FF0000"/>
+                <w:sz w:val="32"/>
+                <w:szCs w:val="40"/>
+              </w:rPr>
+              <w:t>.</w:t>
+            </w:r>
+            <w:r>
+              <w:rPr>
+                <w:rFonts w:cs="BRH Malayalam Extra"/>
+                <w:color w:val="FF0000"/>
+                <w:szCs w:val="40"/>
+              </w:rPr>
+              <w:t>3</w:t>
+            </w:r>
+            <w:r>
+              <w:rPr>
+                <w:rFonts w:ascii="BRH Malayalam Extra" w:hAnsi="BRH Malayalam Extra" w:cs="BRH Malayalam Extra"/>
+                <w:color w:val="FF0000"/>
+                <w:sz w:val="32"/>
+                <w:szCs w:val="40"/>
+              </w:rPr>
+              <w:t>.</w:t>
+            </w:r>
+            <w:r>
+              <w:rPr>
+                <w:rFonts w:cs="BRH Malayalam Extra"/>
+                <w:color w:val="FF0000"/>
+                <w:szCs w:val="40"/>
+              </w:rPr>
+              <w:t>1</w:t>
+            </w:r>
+            <w:r>
+              <w:rPr>
+                <w:rFonts w:ascii="BRH Malayalam Extra" w:hAnsi="BRH Malayalam Extra" w:cs="BRH Malayalam Extra"/>
+                <w:color w:val="FF0000"/>
+                <w:sz w:val="32"/>
+                <w:szCs w:val="40"/>
+              </w:rPr>
+              <w:t>(</w:t>
+            </w:r>
+            <w:r>
+              <w:rPr>
+                <w:rFonts w:cs="BRH Malayalam Extra"/>
+                <w:color w:val="FF0000"/>
+                <w:szCs w:val="40"/>
+              </w:rPr>
+              <w:t>51</w:t>
+            </w:r>
+            <w:r>
+              <w:rPr>
+                <w:rFonts w:ascii="BRH Malayalam Extra" w:hAnsi="BRH Malayalam Extra" w:cs="BRH Malayalam Extra"/>
+                <w:color w:val="FF0000"/>
+                <w:sz w:val="32"/>
+                <w:szCs w:val="40"/>
+              </w:rPr>
+              <w:t>)- Zûx</w:t>
+            </w:r>
+            <w:r>
+              <w:rPr>
+                <w:rFonts w:ascii="BRH Malayalam Extra" w:hAnsi="BRH Malayalam Extra" w:cs="BRH Malayalam Extra"/>
+                <w:color w:val="FF0000"/>
+                <w:sz w:val="28"/>
+                <w:szCs w:val="40"/>
+              </w:rPr>
+              <w:t>–</w:t>
+            </w:r>
+            <w:r>
+              <w:rPr>
+                <w:rFonts w:ascii="BRH Malayalam Extra" w:hAnsi="BRH Malayalam Extra" w:cs="BRH Malayalam Extra"/>
+                <w:color w:val="FF0000"/>
+                <w:sz w:val="32"/>
+                <w:szCs w:val="40"/>
+              </w:rPr>
+              <w:t xml:space="preserve"> | B | </w:t>
+            </w:r>
+          </w:p>
+          <w:p>
+            <w:pPr>
+              <w:widowControl w:val="0"/>
+              <w:autoSpaceDE w:val="0"/>
+              <w:autoSpaceDN w:val="0"/>
+              <w:adjustRightInd w:val="0"/>
+              <w:spacing w:line="240" w:lineRule="auto"/>
+              <w:rPr>
+                <w:rFonts w:cs="BRH Malayalam Extra"/>
+                <w:color w:val="FF0000"/>
+                <w:szCs w:val="40"/>
+              </w:rPr>
+            </w:pPr>
+            <w:r>
+              <w:rPr>
+                <w:rFonts w:ascii="BRH Malayalam Extra" w:hAnsi="BRH Malayalam Extra" w:cs="BRH Malayalam Extra"/>
+                <w:color w:val="FF0000"/>
+                <w:sz w:val="32"/>
+                <w:szCs w:val="40"/>
+              </w:rPr>
+              <w:t xml:space="preserve">Zûx„„ </w:t>
+            </w:r>
+            <w:r>
+              <w:rPr>
+                <w:rFonts w:ascii="BRH Malayalam Extra" w:hAnsi="BRH Malayalam Extra" w:cs="BRH Malayalam Extra"/>
+                <w:color w:val="FF0000"/>
+                <w:sz w:val="32"/>
+                <w:szCs w:val="40"/>
+                <w:highlight w:val="green"/>
+              </w:rPr>
+              <w:t>Zûx</w:t>
+            </w:r>
+            <w:r>
+              <w:rPr>
+                <w:rFonts w:ascii="BRH Malayalam Extra" w:hAnsi="BRH Malayalam Extra" w:cs="BRH Malayalam Extra"/>
+                <w:color w:val="FF0000"/>
+                <w:sz w:val="28"/>
+                <w:szCs w:val="40"/>
+              </w:rPr>
+              <w:t>–</w:t>
+            </w:r>
+            <w:r>
+              <w:rPr>
+                <w:rFonts w:ascii="BRH Malayalam Extra" w:hAnsi="BRH Malayalam Extra" w:cs="BRH Malayalam Extra"/>
+                <w:color w:val="FF0000"/>
+                <w:sz w:val="32"/>
+                <w:szCs w:val="40"/>
+              </w:rPr>
+              <w:t xml:space="preserve"> Zûx | </w:t>
+            </w:r>
+            <w:bookmarkEnd w:id="0"/>
+          </w:p>
+        </w:tc>
+      </w:tr>
+      <w:tr>
+        <w:trPr>
+          <w:trHeight w:val="2289"/>
+        </w:trPr>
+        <w:tc>
+          <w:tcPr>
+            <w:tcW w:w="6408" w:type="dxa"/>
+          </w:tcPr>
+          <w:p>
+            <w:pPr>
+              <w:widowControl w:val="0"/>
+              <w:autoSpaceDE w:val="0"/>
+              <w:autoSpaceDN w:val="0"/>
+              <w:adjustRightInd w:val="0"/>
               <w:spacing w:before="0" w:line="240" w:lineRule="auto"/>
               <w:rPr>
                 <w:rFonts w:ascii="BRH Malayalam Extra" w:hAnsi="BRH Malayalam Extra" w:cs="BRH Malayalam Extra"/>
@@ -1568,6 +2009,7 @@
                 <w:color w:val="000000"/>
                 <w:szCs w:val="40"/>
               </w:rPr>
+              <w:lastRenderedPageBreak/>
               <w:t>55</w:t>
             </w:r>
             <w:r>
@@ -3268,7 +3710,6 @@
                 <w:rFonts w:cs="BRH Malayalam Extra"/>
                 <w:szCs w:val="40"/>
               </w:rPr>
-              <w:lastRenderedPageBreak/>
               <w:t>11</w:t>
             </w:r>
             <w:r>
@@ -4380,6 +4821,7 @@
                 <w:color w:val="000000"/>
                 <w:szCs w:val="40"/>
               </w:rPr>
+              <w:lastRenderedPageBreak/>
               <w:t>26</w:t>
             </w:r>
             <w:r>
@@ -4974,17 +5416,17 @@
               </w:rPr>
               <w:t>dx</w:t>
             </w:r>
-            <w:bookmarkStart w:id="0" w:name="_Hlk117604955"/>
-            <w:r>
-              <w:rPr>
-                <w:rFonts w:ascii="BRH Malayalam Extra" w:hAnsi="BRH Malayalam Extra" w:cs="BRH Malayalam Extra"/>
-                <w:color w:val="000000"/>
-                <w:sz w:val="28"/>
-                <w:szCs w:val="40"/>
-              </w:rPr>
-              <w:t>–</w:t>
-            </w:r>
-            <w:bookmarkEnd w:id="0"/>
+            <w:bookmarkStart w:id="1" w:name="_Hlk117604955"/>
+            <w:r>
+              <w:rPr>
+                <w:rFonts w:ascii="BRH Malayalam Extra" w:hAnsi="BRH Malayalam Extra" w:cs="BRH Malayalam Extra"/>
+                <w:color w:val="000000"/>
+                <w:sz w:val="28"/>
+                <w:szCs w:val="40"/>
+              </w:rPr>
+              <w:t>–</w:t>
+            </w:r>
+            <w:bookmarkEnd w:id="1"/>
             <w:r>
               <w:rPr>
                 <w:rFonts w:ascii="BRH Malayalam Extra" w:hAnsi="BRH Malayalam Extra" w:cs="BRH Malayalam Extra"/>
@@ -5794,7 +6236,6 @@
                 <w:color w:val="000000"/>
                 <w:szCs w:val="40"/>
               </w:rPr>
-              <w:lastRenderedPageBreak/>
               <w:t>46</w:t>
             </w:r>
             <w:r>
@@ -6156,7 +6597,6 @@
                 <w:color w:val="000000"/>
                 <w:szCs w:val="40"/>
               </w:rPr>
-              <w:lastRenderedPageBreak/>
               <w:t>45</w:t>
             </w:r>
             <w:r>
@@ -6603,7 +7043,6 @@
                 <w:color w:val="000000"/>
                 <w:szCs w:val="40"/>
               </w:rPr>
-              <w:lastRenderedPageBreak/>
               <w:t>46</w:t>
             </w:r>
             <w:r>
@@ -10346,7 +10785,7 @@
               </w:rPr>
               <w:t>mxbyZy— sõ</w:t>
             </w:r>
-            <w:bookmarkStart w:id="1" w:name="_Hlk117543715"/>
+            <w:bookmarkStart w:id="2" w:name="_Hlk117543715"/>
             <w:r>
               <w:rPr>
                 <w:rFonts w:ascii="BRH Malayalam Extra" w:hAnsi="BRH Malayalam Extra" w:cs="BRH Malayalam Extra"/>
@@ -10356,7 +10795,7 @@
               </w:rPr>
               <w:t>x</w:t>
             </w:r>
-            <w:bookmarkEnd w:id="1"/>
+            <w:bookmarkEnd w:id="2"/>
             <w:r>
               <w:rPr>
                 <w:rFonts w:ascii="BRH Malayalam Extra" w:hAnsi="BRH Malayalam Extra" w:cs="BRH Malayalam Extra"/>
@@ -10385,6 +10824,2410 @@
               </w:rPr>
               <w:t>Z§ |</w:t>
             </w:r>
+          </w:p>
+        </w:tc>
+      </w:tr>
+      <w:tr>
+        <w:trPr>
+          <w:trHeight w:val="1261"/>
+        </w:trPr>
+        <w:tc>
+          <w:tcPr>
+            <w:tcW w:w="6379" w:type="dxa"/>
+          </w:tcPr>
+          <w:p>
+            <w:pPr>
+              <w:widowControl w:val="0"/>
+              <w:autoSpaceDE w:val="0"/>
+              <w:autoSpaceDN w:val="0"/>
+              <w:adjustRightInd w:val="0"/>
+              <w:spacing w:before="0" w:line="240" w:lineRule="auto"/>
+              <w:rPr>
+                <w:rFonts w:ascii="BRH Malayalam Extra" w:hAnsi="BRH Malayalam Extra" w:cs="BRH Malayalam Extra"/>
+                <w:color w:val="FF0000"/>
+                <w:sz w:val="32"/>
+                <w:szCs w:val="40"/>
+              </w:rPr>
+            </w:pPr>
+            <w:r>
+              <w:rPr>
+                <w:rFonts w:cs="BRH Malayalam Extra"/>
+                <w:color w:val="FF0000"/>
+                <w:szCs w:val="40"/>
+              </w:rPr>
+              <w:t>2</w:t>
+            </w:r>
+            <w:r>
+              <w:rPr>
+                <w:rFonts w:ascii="BRH Malayalam Extra" w:hAnsi="BRH Malayalam Extra" w:cs="BRH Malayalam Extra"/>
+                <w:color w:val="FF0000"/>
+                <w:sz w:val="32"/>
+                <w:szCs w:val="40"/>
+              </w:rPr>
+              <w:t>)</w:t>
+            </w:r>
+            <w:r>
+              <w:rPr>
+                <w:rFonts w:ascii="BRH Malayalam Extra" w:hAnsi="BRH Malayalam Extra" w:cs="BRH Malayalam Extra"/>
+                <w:color w:val="FF0000"/>
+                <w:sz w:val="32"/>
+                <w:szCs w:val="40"/>
+              </w:rPr>
+              <w:tab/>
+            </w:r>
+            <w:r>
+              <w:rPr>
+                <w:rFonts w:cs="BRH Malayalam Extra"/>
+                <w:color w:val="FF0000"/>
+                <w:szCs w:val="40"/>
+              </w:rPr>
+              <w:t>1</w:t>
+            </w:r>
+            <w:r>
+              <w:rPr>
+                <w:rFonts w:ascii="BRH Malayalam Extra" w:hAnsi="BRH Malayalam Extra" w:cs="BRH Malayalam Extra"/>
+                <w:color w:val="FF0000"/>
+                <w:sz w:val="32"/>
+                <w:szCs w:val="40"/>
+              </w:rPr>
+              <w:t>.</w:t>
+            </w:r>
+            <w:r>
+              <w:rPr>
+                <w:rFonts w:cs="BRH Malayalam Extra"/>
+                <w:color w:val="FF0000"/>
+                <w:szCs w:val="40"/>
+              </w:rPr>
+              <w:t>1</w:t>
+            </w:r>
+            <w:r>
+              <w:rPr>
+                <w:rFonts w:ascii="BRH Malayalam Extra" w:hAnsi="BRH Malayalam Extra" w:cs="BRH Malayalam Extra"/>
+                <w:color w:val="FF0000"/>
+                <w:sz w:val="32"/>
+                <w:szCs w:val="40"/>
+              </w:rPr>
+              <w:t>.</w:t>
+            </w:r>
+            <w:r>
+              <w:rPr>
+                <w:rFonts w:cs="BRH Malayalam Extra"/>
+                <w:color w:val="FF0000"/>
+                <w:szCs w:val="40"/>
+              </w:rPr>
+              <w:t>14</w:t>
+            </w:r>
+            <w:r>
+              <w:rPr>
+                <w:rFonts w:ascii="BRH Malayalam Extra" w:hAnsi="BRH Malayalam Extra" w:cs="BRH Malayalam Extra"/>
+                <w:color w:val="FF0000"/>
+                <w:sz w:val="32"/>
+                <w:szCs w:val="40"/>
+              </w:rPr>
+              <w:t>.</w:t>
+            </w:r>
+            <w:r>
+              <w:rPr>
+                <w:rFonts w:cs="BRH Malayalam Extra"/>
+                <w:color w:val="FF0000"/>
+                <w:szCs w:val="40"/>
+              </w:rPr>
+              <w:t>1</w:t>
+            </w:r>
+            <w:r>
+              <w:rPr>
+                <w:rFonts w:ascii="BRH Malayalam Extra" w:hAnsi="BRH Malayalam Extra" w:cs="BRH Malayalam Extra"/>
+                <w:color w:val="FF0000"/>
+                <w:sz w:val="32"/>
+                <w:szCs w:val="40"/>
+              </w:rPr>
+              <w:t>(</w:t>
+            </w:r>
+            <w:r>
+              <w:rPr>
+                <w:rFonts w:cs="BRH Malayalam Extra"/>
+                <w:color w:val="FF0000"/>
+                <w:szCs w:val="40"/>
+              </w:rPr>
+              <w:t>2</w:t>
+            </w:r>
+            <w:r>
+              <w:rPr>
+                <w:rFonts w:ascii="BRH Malayalam Extra" w:hAnsi="BRH Malayalam Extra" w:cs="BRH Malayalam Extra"/>
+                <w:color w:val="FF0000"/>
+                <w:sz w:val="32"/>
+                <w:szCs w:val="40"/>
+              </w:rPr>
+              <w:t>)- px</w:t>
+            </w:r>
+            <w:r>
+              <w:rPr>
+                <w:rFonts w:ascii="BRH Malayalam Extra" w:hAnsi="BRH Malayalam Extra" w:cs="BRH Malayalam Extra"/>
+                <w:color w:val="FF0000"/>
+                <w:sz w:val="28"/>
+                <w:szCs w:val="40"/>
+              </w:rPr>
+              <w:t>–</w:t>
+            </w:r>
+            <w:r>
+              <w:rPr>
+                <w:rFonts w:ascii="BRH Malayalam Extra" w:hAnsi="BRH Malayalam Extra" w:cs="BRH Malayalam Extra"/>
+                <w:color w:val="FF0000"/>
+                <w:sz w:val="32"/>
+                <w:szCs w:val="40"/>
+              </w:rPr>
+              <w:t>I | C</w:t>
+            </w:r>
+            <w:r>
+              <w:rPr>
+                <w:rFonts w:ascii="BRH Malayalam Extra" w:hAnsi="BRH Malayalam Extra" w:cs="BRH Malayalam Extra"/>
+                <w:color w:val="FF0000"/>
+                <w:sz w:val="28"/>
+                <w:szCs w:val="40"/>
+              </w:rPr>
+              <w:t>–</w:t>
+            </w:r>
+            <w:r>
+              <w:rPr>
+                <w:rFonts w:ascii="BRH Malayalam Extra" w:hAnsi="BRH Malayalam Extra" w:cs="BRH Malayalam Extra"/>
+                <w:color w:val="FF0000"/>
+                <w:sz w:val="32"/>
+                <w:szCs w:val="40"/>
+              </w:rPr>
+              <w:t>öÉx</w:t>
+            </w:r>
+            <w:r>
+              <w:rPr>
+                <w:rFonts w:ascii="BRH Malayalam Extra" w:hAnsi="BRH Malayalam Extra" w:cs="BRH Malayalam Extra"/>
+                <w:color w:val="FF0000"/>
+                <w:sz w:val="28"/>
+                <w:szCs w:val="40"/>
+              </w:rPr>
+              <w:t>–</w:t>
+            </w:r>
+            <w:r>
+              <w:rPr>
+                <w:rFonts w:ascii="BRH Malayalam Extra" w:hAnsi="BRH Malayalam Extra" w:cs="BRH Malayalam Extra"/>
+                <w:color w:val="FF0000"/>
+                <w:sz w:val="32"/>
+                <w:szCs w:val="40"/>
+                <w:highlight w:val="yellow"/>
+              </w:rPr>
+              <w:t>²</w:t>
+            </w:r>
+            <w:r>
+              <w:rPr>
+                <w:rFonts w:ascii="BRH Malayalam Extra" w:hAnsi="BRH Malayalam Extra" w:cs="BRH Malayalam Extra"/>
+                <w:color w:val="FF0000"/>
+                <w:sz w:val="32"/>
+                <w:szCs w:val="40"/>
+              </w:rPr>
+              <w:t xml:space="preserve">z | </w:t>
+            </w:r>
+          </w:p>
+          <w:p>
+            <w:pPr>
+              <w:widowControl w:val="0"/>
+              <w:autoSpaceDE w:val="0"/>
+              <w:autoSpaceDN w:val="0"/>
+              <w:adjustRightInd w:val="0"/>
+              <w:spacing w:before="0" w:line="240" w:lineRule="auto"/>
+              <w:rPr>
+                <w:rFonts w:ascii="BRH Malayalam Extra" w:hAnsi="BRH Malayalam Extra" w:cs="BRH Malayalam Extra"/>
+                <w:color w:val="FF0000"/>
+                <w:sz w:val="32"/>
+                <w:szCs w:val="40"/>
+              </w:rPr>
+            </w:pPr>
+            <w:r>
+              <w:rPr>
+                <w:rFonts w:ascii="BRH Malayalam Extra" w:hAnsi="BRH Malayalam Extra" w:cs="BRH Malayalam Extra"/>
+                <w:color w:val="FF0000"/>
+                <w:sz w:val="32"/>
+                <w:szCs w:val="40"/>
+              </w:rPr>
+              <w:t>px</w:t>
+            </w:r>
+            <w:r>
+              <w:rPr>
+                <w:rFonts w:ascii="BRH Malayalam Extra" w:hAnsi="BRH Malayalam Extra" w:cs="BRH Malayalam Extra"/>
+                <w:color w:val="FF0000"/>
+                <w:sz w:val="28"/>
+                <w:szCs w:val="40"/>
+              </w:rPr>
+              <w:t>–</w:t>
+            </w:r>
+            <w:r>
+              <w:rPr>
+                <w:rFonts w:ascii="BRH Malayalam Extra" w:hAnsi="BRH Malayalam Extra" w:cs="BRH Malayalam Extra"/>
+                <w:color w:val="FF0000"/>
+                <w:sz w:val="32"/>
+                <w:szCs w:val="40"/>
+              </w:rPr>
+              <w:t xml:space="preserve"> iy</w:t>
+            </w:r>
+            <w:r>
+              <w:rPr>
+                <w:rFonts w:ascii="BRH Malayalam Extra" w:hAnsi="BRH Malayalam Extra" w:cs="BRH Malayalam Extra"/>
+                <w:color w:val="FF0000"/>
+                <w:sz w:val="28"/>
+                <w:szCs w:val="40"/>
+              </w:rPr>
+              <w:t>–</w:t>
+            </w:r>
+            <w:r>
+              <w:rPr>
+                <w:rFonts w:ascii="BRH Malayalam Extra" w:hAnsi="BRH Malayalam Extra" w:cs="BRH Malayalam Extra"/>
+                <w:color w:val="FF0000"/>
+                <w:sz w:val="32"/>
+                <w:szCs w:val="40"/>
+              </w:rPr>
+              <w:t>öÉx</w:t>
+            </w:r>
+            <w:r>
+              <w:rPr>
+                <w:rFonts w:ascii="BRH Malayalam Extra" w:hAnsi="BRH Malayalam Extra" w:cs="BRH Malayalam Extra"/>
+                <w:color w:val="FF0000"/>
+                <w:sz w:val="28"/>
+                <w:szCs w:val="40"/>
+              </w:rPr>
+              <w:t>–</w:t>
+            </w:r>
+            <w:r>
+              <w:rPr>
+                <w:rFonts w:ascii="BRH Malayalam Extra" w:hAnsi="BRH Malayalam Extra" w:cs="BRH Malayalam Extra"/>
+                <w:color w:val="FF0000"/>
+                <w:sz w:val="32"/>
+                <w:szCs w:val="40"/>
+                <w:highlight w:val="yellow"/>
+              </w:rPr>
+              <w:t>²</w:t>
+            </w:r>
+            <w:r>
+              <w:rPr>
+                <w:rFonts w:ascii="BRH Malayalam Extra" w:hAnsi="BRH Malayalam Extra" w:cs="BRH Malayalam Extra"/>
+                <w:color w:val="FF0000"/>
+                <w:sz w:val="32"/>
+                <w:szCs w:val="40"/>
+              </w:rPr>
+              <w:t xml:space="preserve">z </w:t>
+            </w:r>
+            <w:r>
+              <w:rPr>
+                <w:rFonts w:ascii="BRH Malayalam Extra" w:hAnsi="BRH Malayalam Extra" w:cs="BRH Malayalam Extra"/>
+                <w:color w:val="FF0000"/>
+                <w:sz w:val="32"/>
+                <w:szCs w:val="40"/>
+                <w:highlight w:val="yellow"/>
+              </w:rPr>
+              <w:t>C—öÉx–²z</w:t>
+            </w:r>
+            <w:r>
+              <w:rPr>
+                <w:rFonts w:ascii="BRH Malayalam Extra" w:hAnsi="BRH Malayalam Extra" w:cs="BRH Malayalam Extra"/>
+                <w:color w:val="FF0000"/>
+                <w:sz w:val="32"/>
+                <w:szCs w:val="40"/>
+              </w:rPr>
+              <w:t xml:space="preserve"> </w:t>
+            </w:r>
+            <w:r>
+              <w:rPr>
+                <w:rFonts w:ascii="BRH Malayalam Extra" w:hAnsi="BRH Malayalam Extra" w:cs="BRH Malayalam Extra"/>
+                <w:color w:val="FF0000"/>
+                <w:sz w:val="32"/>
+                <w:szCs w:val="40"/>
+                <w:highlight w:val="yellow"/>
+              </w:rPr>
+              <w:t>px˜I</w:t>
+            </w:r>
+            <w:r>
+              <w:rPr>
+                <w:rFonts w:ascii="BRH Malayalam Extra" w:hAnsi="BRH Malayalam Extra" w:cs="BRH Malayalam Extra"/>
+                <w:color w:val="FF0000"/>
+                <w:sz w:val="32"/>
+                <w:szCs w:val="40"/>
+              </w:rPr>
+              <w:t xml:space="preserve"> </w:t>
+            </w:r>
+            <w:r>
+              <w:rPr>
+                <w:rFonts w:ascii="BRH Devanagari Extra" w:hAnsi="BRH Devanagari Extra" w:cs="BRH Malayalam Extra"/>
+                <w:color w:val="FF0000"/>
+                <w:sz w:val="28"/>
+                <w:szCs w:val="40"/>
+              </w:rPr>
+              <w:t>Æ</w:t>
+            </w:r>
+            <w:r>
+              <w:rPr>
+                <w:rFonts w:ascii="BRH Malayalam Extra" w:hAnsi="BRH Malayalam Extra" w:cs="BRH Malayalam Extra"/>
+                <w:color w:val="FF0000"/>
+                <w:sz w:val="32"/>
+                <w:szCs w:val="40"/>
+                <w:highlight w:val="yellow"/>
+              </w:rPr>
+              <w:t>px</w:t>
+            </w:r>
+            <w:r>
+              <w:rPr>
+                <w:rFonts w:ascii="BRH Malayalam Extra" w:hAnsi="BRH Malayalam Extra" w:cs="BRH Malayalam Extra"/>
+                <w:color w:val="FF0000"/>
+                <w:sz w:val="32"/>
+                <w:szCs w:val="40"/>
+              </w:rPr>
+              <w:t xml:space="preserve"> i</w:t>
+            </w:r>
+            <w:r>
+              <w:rPr>
+                <w:rFonts w:ascii="BRH Malayalam Extra" w:hAnsi="BRH Malayalam Extra" w:cs="BRH Malayalam Extra"/>
+                <w:color w:val="FF0000"/>
+                <w:sz w:val="32"/>
+                <w:szCs w:val="40"/>
+                <w:highlight w:val="yellow"/>
+              </w:rPr>
+              <w:t>yö</w:t>
+            </w:r>
+            <w:r>
+              <w:rPr>
+                <w:rFonts w:ascii="BRH Malayalam Extra" w:hAnsi="BRH Malayalam Extra" w:cs="BRH Malayalam Extra"/>
+                <w:color w:val="FF0000"/>
+                <w:sz w:val="32"/>
+                <w:szCs w:val="40"/>
+              </w:rPr>
+              <w:t>Éx</w:t>
+            </w:r>
+            <w:r>
+              <w:rPr>
+                <w:rFonts w:ascii="BRH Malayalam Extra" w:hAnsi="BRH Malayalam Extra" w:cs="BRH Malayalam Extra"/>
+                <w:color w:val="FF0000"/>
+                <w:sz w:val="32"/>
+                <w:szCs w:val="40"/>
+                <w:highlight w:val="yellow"/>
+              </w:rPr>
+              <w:t>–²z</w:t>
+            </w:r>
+            <w:r>
+              <w:rPr>
+                <w:rFonts w:ascii="BRH Malayalam Extra" w:hAnsi="BRH Malayalam Extra" w:cs="BRH Malayalam Extra"/>
+                <w:color w:val="FF0000"/>
+                <w:sz w:val="32"/>
+                <w:szCs w:val="40"/>
+              </w:rPr>
+              <w:t xml:space="preserve"> | </w:t>
+            </w:r>
+          </w:p>
+          <w:p>
+            <w:pPr>
+              <w:widowControl w:val="0"/>
+              <w:autoSpaceDE w:val="0"/>
+              <w:autoSpaceDN w:val="0"/>
+              <w:adjustRightInd w:val="0"/>
+              <w:spacing w:before="0" w:line="240" w:lineRule="auto"/>
+              <w:rPr>
+                <w:rFonts w:ascii="BRH Malayalam Extra" w:hAnsi="BRH Malayalam Extra" w:cs="BRH Malayalam Extra"/>
+                <w:color w:val="FF0000"/>
+                <w:sz w:val="32"/>
+                <w:szCs w:val="40"/>
+              </w:rPr>
+            </w:pPr>
+            <w:r>
+              <w:rPr>
+                <w:rFonts w:cs="BRH Malayalam Extra"/>
+                <w:color w:val="FF0000"/>
+                <w:szCs w:val="40"/>
+              </w:rPr>
+              <w:t>3</w:t>
+            </w:r>
+            <w:r>
+              <w:rPr>
+                <w:rFonts w:ascii="BRH Malayalam Extra" w:hAnsi="BRH Malayalam Extra" w:cs="BRH Malayalam Extra"/>
+                <w:color w:val="FF0000"/>
+                <w:sz w:val="32"/>
+                <w:szCs w:val="40"/>
+              </w:rPr>
+              <w:t>)</w:t>
+            </w:r>
+            <w:r>
+              <w:rPr>
+                <w:rFonts w:ascii="BRH Malayalam Extra" w:hAnsi="BRH Malayalam Extra" w:cs="BRH Malayalam Extra"/>
+                <w:color w:val="FF0000"/>
+                <w:sz w:val="32"/>
+                <w:szCs w:val="40"/>
+              </w:rPr>
+              <w:tab/>
+            </w:r>
+            <w:r>
+              <w:rPr>
+                <w:rFonts w:cs="BRH Malayalam Extra"/>
+                <w:color w:val="FF0000"/>
+                <w:szCs w:val="40"/>
+              </w:rPr>
+              <w:t>1</w:t>
+            </w:r>
+            <w:r>
+              <w:rPr>
+                <w:rFonts w:ascii="BRH Malayalam Extra" w:hAnsi="BRH Malayalam Extra" w:cs="BRH Malayalam Extra"/>
+                <w:color w:val="FF0000"/>
+                <w:sz w:val="32"/>
+                <w:szCs w:val="40"/>
+              </w:rPr>
+              <w:t>.</w:t>
+            </w:r>
+            <w:r>
+              <w:rPr>
+                <w:rFonts w:cs="BRH Malayalam Extra"/>
+                <w:color w:val="FF0000"/>
+                <w:szCs w:val="40"/>
+              </w:rPr>
+              <w:t>1</w:t>
+            </w:r>
+            <w:r>
+              <w:rPr>
+                <w:rFonts w:ascii="BRH Malayalam Extra" w:hAnsi="BRH Malayalam Extra" w:cs="BRH Malayalam Extra"/>
+                <w:color w:val="FF0000"/>
+                <w:sz w:val="32"/>
+                <w:szCs w:val="40"/>
+              </w:rPr>
+              <w:t>.</w:t>
+            </w:r>
+            <w:r>
+              <w:rPr>
+                <w:rFonts w:cs="BRH Malayalam Extra"/>
+                <w:color w:val="FF0000"/>
+                <w:szCs w:val="40"/>
+              </w:rPr>
+              <w:t>14</w:t>
+            </w:r>
+            <w:r>
+              <w:rPr>
+                <w:rFonts w:ascii="BRH Malayalam Extra" w:hAnsi="BRH Malayalam Extra" w:cs="BRH Malayalam Extra"/>
+                <w:color w:val="FF0000"/>
+                <w:sz w:val="32"/>
+                <w:szCs w:val="40"/>
+              </w:rPr>
+              <w:t>.</w:t>
+            </w:r>
+            <w:r>
+              <w:rPr>
+                <w:rFonts w:cs="BRH Malayalam Extra"/>
+                <w:color w:val="FF0000"/>
+                <w:szCs w:val="40"/>
+              </w:rPr>
+              <w:t>1</w:t>
+            </w:r>
+            <w:r>
+              <w:rPr>
+                <w:rFonts w:ascii="BRH Malayalam Extra" w:hAnsi="BRH Malayalam Extra" w:cs="BRH Malayalam Extra"/>
+                <w:color w:val="FF0000"/>
+                <w:sz w:val="32"/>
+                <w:szCs w:val="40"/>
+              </w:rPr>
+              <w:t>(</w:t>
+            </w:r>
+            <w:r>
+              <w:rPr>
+                <w:rFonts w:cs="BRH Malayalam Extra"/>
+                <w:color w:val="FF0000"/>
+                <w:szCs w:val="40"/>
+              </w:rPr>
+              <w:t>3</w:t>
+            </w:r>
+            <w:r>
+              <w:rPr>
+                <w:rFonts w:ascii="BRH Malayalam Extra" w:hAnsi="BRH Malayalam Extra" w:cs="BRH Malayalam Extra"/>
+                <w:color w:val="FF0000"/>
+                <w:sz w:val="32"/>
+                <w:szCs w:val="40"/>
+              </w:rPr>
+              <w:t>)- C</w:t>
+            </w:r>
+            <w:r>
+              <w:rPr>
+                <w:rFonts w:ascii="BRH Malayalam Extra" w:hAnsi="BRH Malayalam Extra" w:cs="BRH Malayalam Extra"/>
+                <w:color w:val="FF0000"/>
+                <w:sz w:val="28"/>
+                <w:szCs w:val="40"/>
+              </w:rPr>
+              <w:t>–</w:t>
+            </w:r>
+            <w:r>
+              <w:rPr>
+                <w:rFonts w:ascii="BRH Malayalam Extra" w:hAnsi="BRH Malayalam Extra" w:cs="BRH Malayalam Extra"/>
+                <w:color w:val="FF0000"/>
+                <w:sz w:val="32"/>
+                <w:szCs w:val="40"/>
+              </w:rPr>
+              <w:t>öÉx</w:t>
+            </w:r>
+            <w:r>
+              <w:rPr>
+                <w:rFonts w:ascii="BRH Malayalam Extra" w:hAnsi="BRH Malayalam Extra" w:cs="BRH Malayalam Extra"/>
+                <w:color w:val="FF0000"/>
+                <w:sz w:val="28"/>
+                <w:szCs w:val="40"/>
+              </w:rPr>
+              <w:t>–</w:t>
+            </w:r>
+            <w:r>
+              <w:rPr>
+                <w:rFonts w:ascii="BRH Malayalam Extra" w:hAnsi="BRH Malayalam Extra" w:cs="BRH Malayalam Extra"/>
+                <w:color w:val="FF0000"/>
+                <w:sz w:val="32"/>
+                <w:szCs w:val="40"/>
+              </w:rPr>
+              <w:t>²z | B</w:t>
+            </w:r>
+            <w:r>
+              <w:rPr>
+                <w:rFonts w:ascii="BRH Malayalam Extra" w:hAnsi="BRH Malayalam Extra" w:cs="BRH Malayalam Extra"/>
+                <w:color w:val="FF0000"/>
+                <w:sz w:val="28"/>
+                <w:szCs w:val="40"/>
+              </w:rPr>
+              <w:t>–</w:t>
+            </w:r>
+            <w:r>
+              <w:rPr>
+                <w:rFonts w:ascii="BRH Malayalam Extra" w:hAnsi="BRH Malayalam Extra" w:cs="BRH Malayalam Extra"/>
+                <w:color w:val="FF0000"/>
+                <w:sz w:val="32"/>
+                <w:szCs w:val="40"/>
+              </w:rPr>
+              <w:t>t¡</w:t>
+            </w:r>
+            <w:r>
+              <w:rPr>
+                <w:rFonts w:ascii="BRH Malayalam Extra" w:hAnsi="BRH Malayalam Extra" w:cs="BRH Malayalam Extra"/>
+                <w:color w:val="FF0000"/>
+                <w:sz w:val="28"/>
+                <w:szCs w:val="40"/>
+              </w:rPr>
+              <w:t>–</w:t>
+            </w:r>
+            <w:r>
+              <w:rPr>
+                <w:rFonts w:ascii="BRH Malayalam Extra" w:hAnsi="BRH Malayalam Extra" w:cs="BRH Malayalam Extra"/>
+                <w:color w:val="FF0000"/>
+                <w:sz w:val="32"/>
+                <w:szCs w:val="40"/>
+              </w:rPr>
+              <w:t xml:space="preserve">p¤¤Æõ˜ | </w:t>
+            </w:r>
+          </w:p>
+          <w:p>
+            <w:pPr>
+              <w:widowControl w:val="0"/>
+              <w:autoSpaceDE w:val="0"/>
+              <w:autoSpaceDN w:val="0"/>
+              <w:adjustRightInd w:val="0"/>
+              <w:spacing w:before="0" w:line="240" w:lineRule="auto"/>
+              <w:rPr>
+                <w:rFonts w:ascii="BRH Malayalam Extra" w:hAnsi="BRH Malayalam Extra" w:cs="BRH Malayalam Extra"/>
+                <w:color w:val="FF0000"/>
+                <w:sz w:val="32"/>
+                <w:szCs w:val="40"/>
+              </w:rPr>
+            </w:pPr>
+            <w:r>
+              <w:rPr>
+                <w:rFonts w:ascii="BRH Malayalam Extra" w:hAnsi="BRH Malayalam Extra" w:cs="BRH Malayalam Extra"/>
+                <w:color w:val="FF0000"/>
+                <w:sz w:val="32"/>
+                <w:szCs w:val="40"/>
+              </w:rPr>
+              <w:t>C</w:t>
+            </w:r>
+            <w:r>
+              <w:rPr>
+                <w:rFonts w:ascii="BRH Malayalam Extra" w:hAnsi="BRH Malayalam Extra" w:cs="BRH Malayalam Extra"/>
+                <w:color w:val="FF0000"/>
+                <w:sz w:val="28"/>
+                <w:szCs w:val="40"/>
+              </w:rPr>
+              <w:t>–</w:t>
+            </w:r>
+            <w:r>
+              <w:rPr>
+                <w:rFonts w:ascii="BRH Malayalam Extra" w:hAnsi="BRH Malayalam Extra" w:cs="BRH Malayalam Extra"/>
+                <w:color w:val="FF0000"/>
+                <w:sz w:val="32"/>
+                <w:szCs w:val="40"/>
+              </w:rPr>
+              <w:t>öÉx</w:t>
+            </w:r>
+            <w:r>
+              <w:rPr>
+                <w:rFonts w:ascii="BRH Malayalam Extra" w:hAnsi="BRH Malayalam Extra" w:cs="BRH Malayalam Extra"/>
+                <w:color w:val="FF0000"/>
+                <w:sz w:val="32"/>
+                <w:szCs w:val="40"/>
+                <w:highlight w:val="yellow"/>
+              </w:rPr>
+              <w:t>–²z</w:t>
+            </w:r>
+            <w:r>
+              <w:rPr>
+                <w:rFonts w:ascii="BRH Malayalam Extra" w:hAnsi="BRH Malayalam Extra" w:cs="BRH Malayalam Extra"/>
+                <w:color w:val="FF0000"/>
+                <w:sz w:val="32"/>
+                <w:szCs w:val="40"/>
+              </w:rPr>
+              <w:t xml:space="preserve"> </w:t>
+            </w:r>
+            <w:r>
+              <w:rPr>
+                <w:rFonts w:ascii="BRH Malayalam Extra" w:hAnsi="BRH Malayalam Extra" w:cs="BRH Malayalam Extra"/>
+                <w:color w:val="FF0000"/>
+                <w:sz w:val="32"/>
+                <w:szCs w:val="40"/>
+                <w:highlight w:val="yellow"/>
+              </w:rPr>
+              <w:t>B—</w:t>
+            </w:r>
+            <w:r>
+              <w:rPr>
+                <w:rFonts w:ascii="BRH Malayalam Extra" w:hAnsi="BRH Malayalam Extra" w:cs="BRH Malayalam Extra"/>
+                <w:color w:val="FF0000"/>
+                <w:sz w:val="32"/>
+                <w:szCs w:val="40"/>
+              </w:rPr>
+              <w:t>t¡</w:t>
+            </w:r>
+            <w:r>
+              <w:rPr>
+                <w:rFonts w:ascii="BRH Malayalam Extra" w:hAnsi="BRH Malayalam Extra" w:cs="BRH Malayalam Extra"/>
+                <w:color w:val="FF0000"/>
+                <w:sz w:val="28"/>
+                <w:szCs w:val="40"/>
+              </w:rPr>
+              <w:t>–</w:t>
+            </w:r>
+            <w:r>
+              <w:rPr>
+                <w:rFonts w:ascii="BRH Malayalam Extra" w:hAnsi="BRH Malayalam Extra" w:cs="BRH Malayalam Extra"/>
+                <w:color w:val="FF0000"/>
+                <w:sz w:val="32"/>
+                <w:szCs w:val="40"/>
+              </w:rPr>
+              <w:t>pÆõx— Bt¡</w:t>
+            </w:r>
+            <w:r>
+              <w:rPr>
+                <w:rFonts w:ascii="BRH Malayalam Extra" w:hAnsi="BRH Malayalam Extra" w:cs="BRH Malayalam Extra"/>
+                <w:color w:val="FF0000"/>
+                <w:sz w:val="28"/>
+                <w:szCs w:val="40"/>
+              </w:rPr>
+              <w:t>–</w:t>
+            </w:r>
+            <w:r>
+              <w:rPr>
+                <w:rFonts w:ascii="BRH Malayalam Extra" w:hAnsi="BRH Malayalam Extra" w:cs="BRH Malayalam Extra"/>
+                <w:color w:val="FF0000"/>
+                <w:sz w:val="32"/>
+                <w:szCs w:val="40"/>
+              </w:rPr>
+              <w:t xml:space="preserve">pÆõx— </w:t>
+            </w:r>
+          </w:p>
+          <w:p>
+            <w:pPr>
+              <w:widowControl w:val="0"/>
+              <w:autoSpaceDE w:val="0"/>
+              <w:autoSpaceDN w:val="0"/>
+              <w:adjustRightInd w:val="0"/>
+              <w:spacing w:before="0" w:line="240" w:lineRule="auto"/>
+              <w:rPr>
+                <w:rFonts w:ascii="BRH Malayalam Extra" w:hAnsi="BRH Malayalam Extra" w:cs="BRH Malayalam Extra"/>
+                <w:color w:val="FF0000"/>
+                <w:sz w:val="32"/>
+                <w:szCs w:val="40"/>
+              </w:rPr>
+            </w:pPr>
+            <w:r>
+              <w:rPr>
+                <w:rFonts w:ascii="BRH Malayalam Extra" w:hAnsi="BRH Malayalam Extra" w:cs="BRH Malayalam Extra"/>
+                <w:color w:val="FF0000"/>
+                <w:sz w:val="32"/>
+                <w:szCs w:val="40"/>
+              </w:rPr>
+              <w:t>Cö</w:t>
+            </w:r>
+            <w:r>
+              <w:rPr>
+                <w:rFonts w:ascii="BRH Malayalam Extra" w:hAnsi="BRH Malayalam Extra" w:cs="BRH Malayalam Extra"/>
+                <w:color w:val="FF0000"/>
+                <w:sz w:val="32"/>
+                <w:szCs w:val="40"/>
+                <w:highlight w:val="yellow"/>
+              </w:rPr>
+              <w:t>Éx</w:t>
+            </w:r>
+            <w:r>
+              <w:rPr>
+                <w:rFonts w:ascii="BRH Malayalam Extra" w:hAnsi="BRH Malayalam Extra" w:cs="BRH Malayalam Extra"/>
+                <w:color w:val="FF0000"/>
+                <w:sz w:val="28"/>
+                <w:szCs w:val="40"/>
+              </w:rPr>
+              <w:t>–</w:t>
+            </w:r>
+            <w:r>
+              <w:rPr>
+                <w:rFonts w:ascii="BRH Malayalam Extra" w:hAnsi="BRH Malayalam Extra" w:cs="BRH Malayalam Extra"/>
+                <w:color w:val="FF0000"/>
+                <w:sz w:val="32"/>
+                <w:szCs w:val="40"/>
+              </w:rPr>
+              <w:t xml:space="preserve">²z </w:t>
+            </w:r>
+            <w:r>
+              <w:rPr>
+                <w:rFonts w:ascii="BRH Malayalam Extra" w:hAnsi="BRH Malayalam Extra" w:cs="BRH Malayalam Extra"/>
+                <w:color w:val="FF0000"/>
+                <w:sz w:val="32"/>
+                <w:szCs w:val="40"/>
+                <w:highlight w:val="yellow"/>
+              </w:rPr>
+              <w:t>C</w:t>
+            </w:r>
+            <w:r>
+              <w:rPr>
+                <w:rFonts w:ascii="BRH Malayalam Extra" w:hAnsi="BRH Malayalam Extra" w:cs="BRH Malayalam Extra"/>
+                <w:color w:val="FF0000"/>
+                <w:sz w:val="32"/>
+                <w:szCs w:val="40"/>
+              </w:rPr>
+              <w:t>—</w:t>
+            </w:r>
+            <w:r>
+              <w:rPr>
+                <w:rFonts w:ascii="BRH Malayalam Extra" w:hAnsi="BRH Malayalam Extra" w:cs="BRH Malayalam Extra"/>
+                <w:color w:val="FF0000"/>
+                <w:sz w:val="32"/>
+                <w:szCs w:val="40"/>
+                <w:highlight w:val="yellow"/>
+              </w:rPr>
+              <w:t>öÉ</w:t>
+            </w:r>
+            <w:r>
+              <w:rPr>
+                <w:rFonts w:ascii="BRH Malayalam Extra" w:hAnsi="BRH Malayalam Extra" w:cs="BRH Malayalam Extra"/>
+                <w:color w:val="FF0000"/>
+                <w:sz w:val="32"/>
+                <w:szCs w:val="40"/>
+              </w:rPr>
+              <w:t>x</w:t>
+            </w:r>
+            <w:r>
+              <w:rPr>
+                <w:rFonts w:ascii="BRH Malayalam Extra" w:hAnsi="BRH Malayalam Extra" w:cs="BRH Malayalam Extra"/>
+                <w:color w:val="FF0000"/>
+                <w:sz w:val="28"/>
+                <w:szCs w:val="40"/>
+              </w:rPr>
+              <w:t>–</w:t>
+            </w:r>
+            <w:r>
+              <w:rPr>
+                <w:rFonts w:ascii="BRH Malayalam Extra" w:hAnsi="BRH Malayalam Extra" w:cs="BRH Malayalam Extra"/>
+                <w:color w:val="FF0000"/>
+                <w:sz w:val="32"/>
+                <w:szCs w:val="40"/>
+              </w:rPr>
+              <w:t xml:space="preserve">²z </w:t>
+            </w:r>
+            <w:r>
+              <w:rPr>
+                <w:rFonts w:ascii="BRH Malayalam Extra" w:hAnsi="BRH Malayalam Extra" w:cs="BRH Malayalam Extra"/>
+                <w:color w:val="FF0000"/>
+                <w:sz w:val="32"/>
+                <w:szCs w:val="40"/>
+                <w:highlight w:val="yellow"/>
+              </w:rPr>
+              <w:t>B—</w:t>
+            </w:r>
+            <w:r>
+              <w:rPr>
+                <w:rFonts w:ascii="BRH Malayalam Extra" w:hAnsi="BRH Malayalam Extra" w:cs="BRH Malayalam Extra"/>
+                <w:color w:val="FF0000"/>
+                <w:sz w:val="32"/>
+                <w:szCs w:val="40"/>
+              </w:rPr>
+              <w:t>t¡</w:t>
+            </w:r>
+            <w:r>
+              <w:rPr>
+                <w:rFonts w:ascii="BRH Malayalam Extra" w:hAnsi="BRH Malayalam Extra" w:cs="BRH Malayalam Extra"/>
+                <w:color w:val="FF0000"/>
+                <w:sz w:val="28"/>
+                <w:szCs w:val="40"/>
+              </w:rPr>
+              <w:t>–</w:t>
+            </w:r>
+            <w:r>
+              <w:rPr>
+                <w:rFonts w:ascii="BRH Malayalam Extra" w:hAnsi="BRH Malayalam Extra" w:cs="BRH Malayalam Extra"/>
+                <w:color w:val="FF0000"/>
+                <w:sz w:val="32"/>
+                <w:szCs w:val="40"/>
+              </w:rPr>
+              <w:t xml:space="preserve">p¤¤Æõ˜ | </w:t>
+            </w:r>
+          </w:p>
+          <w:p>
+            <w:pPr>
+              <w:widowControl w:val="0"/>
+              <w:autoSpaceDE w:val="0"/>
+              <w:autoSpaceDN w:val="0"/>
+              <w:adjustRightInd w:val="0"/>
+              <w:spacing w:before="0" w:line="240" w:lineRule="auto"/>
+              <w:rPr>
+                <w:rFonts w:ascii="BRH Malayalam Extra" w:hAnsi="BRH Malayalam Extra" w:cs="BRH Malayalam Extra"/>
+                <w:color w:val="FF0000"/>
+                <w:sz w:val="32"/>
+                <w:szCs w:val="40"/>
+              </w:rPr>
+            </w:pPr>
+            <w:r>
+              <w:rPr>
+                <w:rFonts w:cs="BRH Malayalam Extra"/>
+                <w:color w:val="FF0000"/>
+                <w:szCs w:val="40"/>
+              </w:rPr>
+              <w:lastRenderedPageBreak/>
+              <w:t>4</w:t>
+            </w:r>
+            <w:r>
+              <w:rPr>
+                <w:rFonts w:ascii="BRH Malayalam Extra" w:hAnsi="BRH Malayalam Extra" w:cs="BRH Malayalam Extra"/>
+                <w:color w:val="FF0000"/>
+                <w:sz w:val="32"/>
+                <w:szCs w:val="40"/>
+              </w:rPr>
+              <w:t>)</w:t>
+            </w:r>
+            <w:r>
+              <w:rPr>
+                <w:rFonts w:ascii="BRH Malayalam Extra" w:hAnsi="BRH Malayalam Extra" w:cs="BRH Malayalam Extra"/>
+                <w:color w:val="FF0000"/>
+                <w:sz w:val="32"/>
+                <w:szCs w:val="40"/>
+              </w:rPr>
+              <w:tab/>
+            </w:r>
+            <w:r>
+              <w:rPr>
+                <w:rFonts w:cs="BRH Malayalam Extra"/>
+                <w:color w:val="FF0000"/>
+                <w:szCs w:val="40"/>
+              </w:rPr>
+              <w:t>1</w:t>
+            </w:r>
+            <w:r>
+              <w:rPr>
+                <w:rFonts w:ascii="BRH Malayalam Extra" w:hAnsi="BRH Malayalam Extra" w:cs="BRH Malayalam Extra"/>
+                <w:color w:val="FF0000"/>
+                <w:sz w:val="32"/>
+                <w:szCs w:val="40"/>
+              </w:rPr>
+              <w:t>.</w:t>
+            </w:r>
+            <w:r>
+              <w:rPr>
+                <w:rFonts w:cs="BRH Malayalam Extra"/>
+                <w:color w:val="FF0000"/>
+                <w:szCs w:val="40"/>
+              </w:rPr>
+              <w:t>1</w:t>
+            </w:r>
+            <w:r>
+              <w:rPr>
+                <w:rFonts w:ascii="BRH Malayalam Extra" w:hAnsi="BRH Malayalam Extra" w:cs="BRH Malayalam Extra"/>
+                <w:color w:val="FF0000"/>
+                <w:sz w:val="32"/>
+                <w:szCs w:val="40"/>
+              </w:rPr>
+              <w:t>.</w:t>
+            </w:r>
+            <w:r>
+              <w:rPr>
+                <w:rFonts w:cs="BRH Malayalam Extra"/>
+                <w:color w:val="FF0000"/>
+                <w:szCs w:val="40"/>
+              </w:rPr>
+              <w:t>14</w:t>
+            </w:r>
+            <w:r>
+              <w:rPr>
+                <w:rFonts w:ascii="BRH Malayalam Extra" w:hAnsi="BRH Malayalam Extra" w:cs="BRH Malayalam Extra"/>
+                <w:color w:val="FF0000"/>
+                <w:sz w:val="32"/>
+                <w:szCs w:val="40"/>
+              </w:rPr>
+              <w:t>.</w:t>
+            </w:r>
+            <w:r>
+              <w:rPr>
+                <w:rFonts w:cs="BRH Malayalam Extra"/>
+                <w:color w:val="FF0000"/>
+                <w:szCs w:val="40"/>
+              </w:rPr>
+              <w:t>1</w:t>
+            </w:r>
+            <w:r>
+              <w:rPr>
+                <w:rFonts w:ascii="BRH Malayalam Extra" w:hAnsi="BRH Malayalam Extra" w:cs="BRH Malayalam Extra"/>
+                <w:color w:val="FF0000"/>
+                <w:sz w:val="32"/>
+                <w:szCs w:val="40"/>
+              </w:rPr>
+              <w:t>(</w:t>
+            </w:r>
+            <w:r>
+              <w:rPr>
+                <w:rFonts w:cs="BRH Malayalam Extra"/>
+                <w:color w:val="FF0000"/>
+                <w:szCs w:val="40"/>
+              </w:rPr>
+              <w:t>3</w:t>
+            </w:r>
+            <w:r>
+              <w:rPr>
+                <w:rFonts w:ascii="BRH Malayalam Extra" w:hAnsi="BRH Malayalam Extra" w:cs="BRH Malayalam Extra"/>
+                <w:color w:val="FF0000"/>
+                <w:sz w:val="32"/>
+                <w:szCs w:val="40"/>
+              </w:rPr>
+              <w:t>)- C</w:t>
+            </w:r>
+            <w:r>
+              <w:rPr>
+                <w:rFonts w:ascii="BRH Malayalam Extra" w:hAnsi="BRH Malayalam Extra" w:cs="BRH Malayalam Extra"/>
+                <w:color w:val="FF0000"/>
+                <w:sz w:val="28"/>
+                <w:szCs w:val="40"/>
+              </w:rPr>
+              <w:t>–</w:t>
+            </w:r>
+            <w:r>
+              <w:rPr>
+                <w:rFonts w:ascii="BRH Malayalam Extra" w:hAnsi="BRH Malayalam Extra" w:cs="BRH Malayalam Extra"/>
+                <w:color w:val="FF0000"/>
+                <w:sz w:val="32"/>
+                <w:szCs w:val="40"/>
+              </w:rPr>
+              <w:t>öÉx</w:t>
+            </w:r>
+            <w:r>
+              <w:rPr>
+                <w:rFonts w:ascii="BRH Malayalam Extra" w:hAnsi="BRH Malayalam Extra" w:cs="BRH Malayalam Extra"/>
+                <w:color w:val="FF0000"/>
+                <w:sz w:val="28"/>
+                <w:szCs w:val="40"/>
+              </w:rPr>
+              <w:t>–</w:t>
+            </w:r>
+            <w:r>
+              <w:rPr>
+                <w:rFonts w:ascii="BRH Malayalam Extra" w:hAnsi="BRH Malayalam Extra" w:cs="BRH Malayalam Extra"/>
+                <w:color w:val="FF0000"/>
+                <w:sz w:val="32"/>
+                <w:szCs w:val="40"/>
+              </w:rPr>
+              <w:t xml:space="preserve">²z | </w:t>
+            </w:r>
+          </w:p>
+          <w:p>
+            <w:pPr>
+              <w:widowControl w:val="0"/>
+              <w:autoSpaceDE w:val="0"/>
+              <w:autoSpaceDN w:val="0"/>
+              <w:adjustRightInd w:val="0"/>
+              <w:spacing w:before="0" w:line="240" w:lineRule="auto"/>
+              <w:rPr>
+                <w:rFonts w:ascii="BRH Malayalam Extra" w:hAnsi="BRH Malayalam Extra" w:cs="BRH Malayalam Extra"/>
+                <w:color w:val="FF0000"/>
+                <w:sz w:val="32"/>
+                <w:szCs w:val="40"/>
+              </w:rPr>
+            </w:pPr>
+            <w:r>
+              <w:rPr>
+                <w:rFonts w:ascii="BRH Malayalam Extra" w:hAnsi="BRH Malayalam Extra" w:cs="BRH Malayalam Extra"/>
+                <w:color w:val="FF0000"/>
+                <w:sz w:val="32"/>
+                <w:szCs w:val="40"/>
+              </w:rPr>
+              <w:t>C</w:t>
+            </w:r>
+            <w:r>
+              <w:rPr>
+                <w:rFonts w:ascii="BRH Malayalam Extra" w:hAnsi="BRH Malayalam Extra" w:cs="BRH Malayalam Extra"/>
+                <w:color w:val="FF0000"/>
+                <w:sz w:val="28"/>
+                <w:szCs w:val="40"/>
+              </w:rPr>
+              <w:t>–</w:t>
+            </w:r>
+            <w:r>
+              <w:rPr>
+                <w:rFonts w:ascii="BRH Malayalam Extra" w:hAnsi="BRH Malayalam Extra" w:cs="BRH Malayalam Extra"/>
+                <w:color w:val="FF0000"/>
+                <w:sz w:val="32"/>
+                <w:szCs w:val="40"/>
+              </w:rPr>
+              <w:t>öÉx</w:t>
+            </w:r>
+            <w:r>
+              <w:rPr>
+                <w:rFonts w:ascii="BRH Malayalam Extra" w:hAnsi="BRH Malayalam Extra" w:cs="BRH Malayalam Extra"/>
+                <w:color w:val="FF0000"/>
+                <w:sz w:val="28"/>
+                <w:szCs w:val="40"/>
+              </w:rPr>
+              <w:t>–</w:t>
+            </w:r>
+            <w:r>
+              <w:rPr>
+                <w:rFonts w:ascii="BRH Malayalam Extra" w:hAnsi="BRH Malayalam Extra" w:cs="BRH Malayalam Extra"/>
+                <w:color w:val="FF0000"/>
+                <w:sz w:val="32"/>
+                <w:szCs w:val="40"/>
+              </w:rPr>
+              <w:t>²z</w:t>
+            </w:r>
+            <w:r>
+              <w:rPr>
+                <w:rFonts w:ascii="BRH Malayalam Extra" w:hAnsi="BRH Malayalam Extra" w:cs="BRH Malayalam Extra"/>
+                <w:color w:val="FF0000"/>
+                <w:sz w:val="28"/>
+                <w:szCs w:val="40"/>
+              </w:rPr>
+              <w:t>–</w:t>
+            </w:r>
+            <w:r>
+              <w:rPr>
+                <w:rFonts w:ascii="BRH Malayalam Extra" w:hAnsi="BRH Malayalam Extra" w:cs="BRH Malayalam Extra"/>
+                <w:color w:val="FF0000"/>
+                <w:sz w:val="32"/>
+                <w:szCs w:val="40"/>
+              </w:rPr>
+              <w:t xml:space="preserve"> CZz˜öÉ - A</w:t>
+            </w:r>
+            <w:r>
+              <w:rPr>
+                <w:rFonts w:ascii="BRH Malayalam Extra" w:hAnsi="BRH Malayalam Extra" w:cs="BRH Malayalam Extra"/>
+                <w:color w:val="FF0000"/>
+                <w:sz w:val="28"/>
+                <w:szCs w:val="40"/>
+              </w:rPr>
+              <w:t>–</w:t>
+            </w:r>
+            <w:r>
+              <w:rPr>
+                <w:rFonts w:ascii="BRH Malayalam Extra" w:hAnsi="BRH Malayalam Extra" w:cs="BRH Malayalam Extra"/>
+                <w:color w:val="FF0000"/>
+                <w:sz w:val="32"/>
+                <w:szCs w:val="40"/>
+              </w:rPr>
+              <w:t>²z</w:t>
+            </w:r>
+            <w:r>
+              <w:rPr>
+                <w:rFonts w:ascii="BRH Malayalam Extra" w:hAnsi="BRH Malayalam Extra" w:cs="BRH Malayalam Extra"/>
+                <w:color w:val="FF0000"/>
+                <w:sz w:val="28"/>
+                <w:szCs w:val="40"/>
+              </w:rPr>
+              <w:t>–</w:t>
+            </w:r>
+            <w:r>
+              <w:rPr>
+                <w:rFonts w:ascii="BRH Malayalam Extra" w:hAnsi="BRH Malayalam Extra" w:cs="BRH Malayalam Extra"/>
+                <w:color w:val="FF0000"/>
+                <w:sz w:val="32"/>
+                <w:szCs w:val="40"/>
+              </w:rPr>
+              <w:t xml:space="preserve"> | </w:t>
+            </w:r>
+          </w:p>
+          <w:p>
+            <w:pPr>
+              <w:widowControl w:val="0"/>
+              <w:autoSpaceDE w:val="0"/>
+              <w:autoSpaceDN w:val="0"/>
+              <w:adjustRightInd w:val="0"/>
+              <w:spacing w:before="0" w:line="240" w:lineRule="auto"/>
+              <w:rPr>
+                <w:rFonts w:cs="BRH Malayalam Extra"/>
+                <w:color w:val="FF0000"/>
+                <w:szCs w:val="40"/>
+              </w:rPr>
+            </w:pPr>
+          </w:p>
+        </w:tc>
+        <w:tc>
+          <w:tcPr>
+            <w:tcW w:w="7513" w:type="dxa"/>
+          </w:tcPr>
+          <w:p>
+            <w:pPr>
+              <w:widowControl w:val="0"/>
+              <w:autoSpaceDE w:val="0"/>
+              <w:autoSpaceDN w:val="0"/>
+              <w:adjustRightInd w:val="0"/>
+              <w:spacing w:before="0" w:line="240" w:lineRule="auto"/>
+              <w:rPr>
+                <w:rFonts w:ascii="BRH Malayalam Extra" w:hAnsi="BRH Malayalam Extra" w:cs="BRH Malayalam Extra"/>
+                <w:color w:val="FF0000"/>
+                <w:sz w:val="32"/>
+                <w:szCs w:val="40"/>
+              </w:rPr>
+            </w:pPr>
+            <w:r>
+              <w:rPr>
+                <w:rFonts w:cs="BRH Malayalam Extra"/>
+                <w:color w:val="FF0000"/>
+                <w:szCs w:val="40"/>
+              </w:rPr>
+              <w:lastRenderedPageBreak/>
+              <w:t>2</w:t>
+            </w:r>
+            <w:r>
+              <w:rPr>
+                <w:rFonts w:ascii="BRH Malayalam Extra" w:hAnsi="BRH Malayalam Extra" w:cs="BRH Malayalam Extra"/>
+                <w:color w:val="FF0000"/>
+                <w:sz w:val="32"/>
+                <w:szCs w:val="40"/>
+              </w:rPr>
+              <w:t>)</w:t>
+            </w:r>
+            <w:r>
+              <w:rPr>
+                <w:rFonts w:ascii="BRH Malayalam Extra" w:hAnsi="BRH Malayalam Extra" w:cs="BRH Malayalam Extra"/>
+                <w:color w:val="FF0000"/>
+                <w:sz w:val="32"/>
+                <w:szCs w:val="40"/>
+              </w:rPr>
+              <w:tab/>
+            </w:r>
+            <w:r>
+              <w:rPr>
+                <w:rFonts w:cs="BRH Malayalam Extra"/>
+                <w:color w:val="FF0000"/>
+                <w:szCs w:val="40"/>
+              </w:rPr>
+              <w:t>1</w:t>
+            </w:r>
+            <w:r>
+              <w:rPr>
+                <w:rFonts w:ascii="BRH Malayalam Extra" w:hAnsi="BRH Malayalam Extra" w:cs="BRH Malayalam Extra"/>
+                <w:color w:val="FF0000"/>
+                <w:sz w:val="32"/>
+                <w:szCs w:val="40"/>
+              </w:rPr>
+              <w:t>.</w:t>
+            </w:r>
+            <w:r>
+              <w:rPr>
+                <w:rFonts w:cs="BRH Malayalam Extra"/>
+                <w:color w:val="FF0000"/>
+                <w:szCs w:val="40"/>
+              </w:rPr>
+              <w:t>1</w:t>
+            </w:r>
+            <w:r>
+              <w:rPr>
+                <w:rFonts w:ascii="BRH Malayalam Extra" w:hAnsi="BRH Malayalam Extra" w:cs="BRH Malayalam Extra"/>
+                <w:color w:val="FF0000"/>
+                <w:sz w:val="32"/>
+                <w:szCs w:val="40"/>
+              </w:rPr>
+              <w:t>.</w:t>
+            </w:r>
+            <w:r>
+              <w:rPr>
+                <w:rFonts w:cs="BRH Malayalam Extra"/>
+                <w:color w:val="FF0000"/>
+                <w:szCs w:val="40"/>
+              </w:rPr>
+              <w:t>14</w:t>
+            </w:r>
+            <w:r>
+              <w:rPr>
+                <w:rFonts w:ascii="BRH Malayalam Extra" w:hAnsi="BRH Malayalam Extra" w:cs="BRH Malayalam Extra"/>
+                <w:color w:val="FF0000"/>
+                <w:sz w:val="32"/>
+                <w:szCs w:val="40"/>
+              </w:rPr>
+              <w:t>.</w:t>
+            </w:r>
+            <w:r>
+              <w:rPr>
+                <w:rFonts w:cs="BRH Malayalam Extra"/>
+                <w:color w:val="FF0000"/>
+                <w:szCs w:val="40"/>
+              </w:rPr>
+              <w:t>1</w:t>
+            </w:r>
+            <w:r>
+              <w:rPr>
+                <w:rFonts w:ascii="BRH Malayalam Extra" w:hAnsi="BRH Malayalam Extra" w:cs="BRH Malayalam Extra"/>
+                <w:color w:val="FF0000"/>
+                <w:sz w:val="32"/>
+                <w:szCs w:val="40"/>
+              </w:rPr>
+              <w:t>(</w:t>
+            </w:r>
+            <w:r>
+              <w:rPr>
+                <w:rFonts w:cs="BRH Malayalam Extra"/>
+                <w:color w:val="FF0000"/>
+                <w:szCs w:val="40"/>
+              </w:rPr>
+              <w:t>2</w:t>
+            </w:r>
+            <w:r>
+              <w:rPr>
+                <w:rFonts w:ascii="BRH Malayalam Extra" w:hAnsi="BRH Malayalam Extra" w:cs="BRH Malayalam Extra"/>
+                <w:color w:val="FF0000"/>
+                <w:sz w:val="32"/>
+                <w:szCs w:val="40"/>
+              </w:rPr>
+              <w:t>)- px</w:t>
+            </w:r>
+            <w:r>
+              <w:rPr>
+                <w:rFonts w:ascii="BRH Malayalam Extra" w:hAnsi="BRH Malayalam Extra" w:cs="BRH Malayalam Extra"/>
+                <w:color w:val="FF0000"/>
+                <w:sz w:val="28"/>
+                <w:szCs w:val="40"/>
+              </w:rPr>
+              <w:t>–</w:t>
+            </w:r>
+            <w:r>
+              <w:rPr>
+                <w:rFonts w:ascii="BRH Malayalam Extra" w:hAnsi="BRH Malayalam Extra" w:cs="BRH Malayalam Extra"/>
+                <w:color w:val="FF0000"/>
+                <w:sz w:val="32"/>
+                <w:szCs w:val="40"/>
+              </w:rPr>
+              <w:t>I | C</w:t>
+            </w:r>
+            <w:r>
+              <w:rPr>
+                <w:rFonts w:ascii="BRH Malayalam Extra" w:hAnsi="BRH Malayalam Extra" w:cs="BRH Malayalam Extra"/>
+                <w:color w:val="FF0000"/>
+                <w:sz w:val="28"/>
+                <w:szCs w:val="40"/>
+              </w:rPr>
+              <w:t>–</w:t>
+            </w:r>
+            <w:r>
+              <w:rPr>
+                <w:rFonts w:ascii="BRH Malayalam Extra" w:hAnsi="BRH Malayalam Extra" w:cs="BRH Malayalam Extra"/>
+                <w:color w:val="FF0000"/>
+                <w:sz w:val="32"/>
+                <w:szCs w:val="40"/>
+              </w:rPr>
+              <w:t>öÉx</w:t>
+            </w:r>
+            <w:r>
+              <w:rPr>
+                <w:rFonts w:ascii="BRH Malayalam Extra" w:hAnsi="BRH Malayalam Extra" w:cs="BRH Malayalam Extra"/>
+                <w:color w:val="FF0000"/>
+                <w:sz w:val="28"/>
+                <w:szCs w:val="40"/>
+              </w:rPr>
+              <w:t>–</w:t>
+            </w:r>
+            <w:r>
+              <w:rPr>
+                <w:rFonts w:ascii="BRH Malayalam Extra" w:hAnsi="BRH Malayalam Extra" w:cs="BRH Malayalam Extra"/>
+                <w:color w:val="FF0000"/>
+                <w:sz w:val="32"/>
+                <w:szCs w:val="40"/>
+                <w:highlight w:val="green"/>
+              </w:rPr>
+              <w:t>²z</w:t>
+            </w:r>
+            <w:r>
+              <w:rPr>
+                <w:rFonts w:ascii="BRH Malayalam Extra" w:hAnsi="BRH Malayalam Extra" w:cs="BRH Malayalam Extra"/>
+                <w:color w:val="FF0000"/>
+                <w:sz w:val="28"/>
+                <w:szCs w:val="40"/>
+              </w:rPr>
+              <w:t>–</w:t>
+            </w:r>
+            <w:r>
+              <w:rPr>
+                <w:rFonts w:ascii="BRH Malayalam Extra" w:hAnsi="BRH Malayalam Extra" w:cs="BRH Malayalam Extra"/>
+                <w:color w:val="FF0000"/>
+                <w:sz w:val="32"/>
+                <w:szCs w:val="40"/>
+              </w:rPr>
+              <w:t xml:space="preserve"> | </w:t>
+            </w:r>
+          </w:p>
+          <w:p>
+            <w:pPr>
+              <w:widowControl w:val="0"/>
+              <w:autoSpaceDE w:val="0"/>
+              <w:autoSpaceDN w:val="0"/>
+              <w:adjustRightInd w:val="0"/>
+              <w:spacing w:before="0" w:line="240" w:lineRule="auto"/>
+              <w:rPr>
+                <w:rFonts w:ascii="BRH Malayalam Extra" w:hAnsi="BRH Malayalam Extra" w:cs="BRH Malayalam Extra"/>
+                <w:color w:val="FF0000"/>
+                <w:sz w:val="32"/>
+                <w:szCs w:val="40"/>
+              </w:rPr>
+            </w:pPr>
+            <w:r>
+              <w:rPr>
+                <w:rFonts w:ascii="BRH Malayalam Extra" w:hAnsi="BRH Malayalam Extra" w:cs="BRH Malayalam Extra"/>
+                <w:color w:val="FF0000"/>
+                <w:sz w:val="32"/>
+                <w:szCs w:val="40"/>
+              </w:rPr>
+              <w:t>px</w:t>
+            </w:r>
+            <w:r>
+              <w:rPr>
+                <w:rFonts w:ascii="BRH Malayalam Extra" w:hAnsi="BRH Malayalam Extra" w:cs="BRH Malayalam Extra"/>
+                <w:color w:val="FF0000"/>
+                <w:sz w:val="28"/>
+                <w:szCs w:val="40"/>
+              </w:rPr>
+              <w:t>–</w:t>
+            </w:r>
+            <w:r>
+              <w:rPr>
+                <w:rFonts w:ascii="BRH Malayalam Extra" w:hAnsi="BRH Malayalam Extra" w:cs="BRH Malayalam Extra"/>
+                <w:color w:val="FF0000"/>
+                <w:sz w:val="32"/>
+                <w:szCs w:val="40"/>
+              </w:rPr>
+              <w:t xml:space="preserve"> iy</w:t>
+            </w:r>
+            <w:r>
+              <w:rPr>
+                <w:rFonts w:ascii="BRH Malayalam Extra" w:hAnsi="BRH Malayalam Extra" w:cs="BRH Malayalam Extra"/>
+                <w:color w:val="FF0000"/>
+                <w:sz w:val="28"/>
+                <w:szCs w:val="40"/>
+              </w:rPr>
+              <w:t>–</w:t>
+            </w:r>
+            <w:r>
+              <w:rPr>
+                <w:rFonts w:ascii="BRH Malayalam Extra" w:hAnsi="BRH Malayalam Extra" w:cs="BRH Malayalam Extra"/>
+                <w:color w:val="FF0000"/>
+                <w:sz w:val="32"/>
+                <w:szCs w:val="40"/>
+              </w:rPr>
+              <w:t>öÉx</w:t>
+            </w:r>
+            <w:r>
+              <w:rPr>
+                <w:rFonts w:ascii="BRH Malayalam Extra" w:hAnsi="BRH Malayalam Extra" w:cs="BRH Malayalam Extra"/>
+                <w:color w:val="FF0000"/>
+                <w:sz w:val="28"/>
+                <w:szCs w:val="40"/>
+              </w:rPr>
+              <w:t>–</w:t>
+            </w:r>
+            <w:r>
+              <w:rPr>
+                <w:rFonts w:ascii="BRH Malayalam Extra" w:hAnsi="BRH Malayalam Extra" w:cs="BRH Malayalam Extra"/>
+                <w:color w:val="FF0000"/>
+                <w:sz w:val="32"/>
+                <w:szCs w:val="40"/>
+                <w:highlight w:val="green"/>
+              </w:rPr>
+              <w:t>²z</w:t>
+            </w:r>
+            <w:r>
+              <w:rPr>
+                <w:rFonts w:ascii="BRH Malayalam Extra" w:hAnsi="BRH Malayalam Extra" w:cs="BRH Malayalam Extra"/>
+                <w:color w:val="FF0000"/>
+                <w:sz w:val="28"/>
+                <w:szCs w:val="40"/>
+                <w:highlight w:val="green"/>
+              </w:rPr>
+              <w:t>–</w:t>
+            </w:r>
+            <w:r>
+              <w:rPr>
+                <w:rFonts w:ascii="BRH Malayalam Extra" w:hAnsi="BRH Malayalam Extra" w:cs="BRH Malayalam Extra"/>
+                <w:color w:val="FF0000"/>
+                <w:sz w:val="32"/>
+                <w:szCs w:val="40"/>
+              </w:rPr>
+              <w:t xml:space="preserve"> </w:t>
+            </w:r>
+            <w:r>
+              <w:rPr>
+                <w:rFonts w:ascii="BRH Malayalam Extra" w:hAnsi="BRH Malayalam Extra" w:cs="BRH Malayalam Extra"/>
+                <w:color w:val="FF0000"/>
+                <w:sz w:val="32"/>
+                <w:szCs w:val="40"/>
+                <w:highlight w:val="green"/>
+              </w:rPr>
+              <w:t>C</w:t>
+            </w:r>
+            <w:r>
+              <w:rPr>
+                <w:rFonts w:ascii="BRH Malayalam Extra" w:hAnsi="BRH Malayalam Extra" w:cs="BRH Malayalam Extra"/>
+                <w:color w:val="FF0000"/>
+                <w:sz w:val="28"/>
+                <w:szCs w:val="40"/>
+              </w:rPr>
+              <w:t>–</w:t>
+            </w:r>
+            <w:r>
+              <w:rPr>
+                <w:rFonts w:ascii="BRH Malayalam Extra" w:hAnsi="BRH Malayalam Extra" w:cs="BRH Malayalam Extra"/>
+                <w:color w:val="FF0000"/>
+                <w:sz w:val="32"/>
+                <w:szCs w:val="40"/>
+              </w:rPr>
+              <w:t>öÉx</w:t>
+            </w:r>
+            <w:r>
+              <w:rPr>
+                <w:rFonts w:ascii="BRH Malayalam Extra" w:hAnsi="BRH Malayalam Extra" w:cs="BRH Malayalam Extra"/>
+                <w:color w:val="FF0000"/>
+                <w:sz w:val="28"/>
+                <w:szCs w:val="40"/>
+                <w:highlight w:val="green"/>
+              </w:rPr>
+              <w:t>–</w:t>
+            </w:r>
+            <w:r>
+              <w:rPr>
+                <w:rFonts w:ascii="BRH Malayalam Extra" w:hAnsi="BRH Malayalam Extra" w:cs="BRH Malayalam Extra"/>
+                <w:color w:val="FF0000"/>
+                <w:sz w:val="32"/>
+                <w:szCs w:val="40"/>
+                <w:highlight w:val="green"/>
+              </w:rPr>
+              <w:t>²z</w:t>
+            </w:r>
+            <w:r>
+              <w:rPr>
+                <w:rFonts w:ascii="BRH Malayalam Extra" w:hAnsi="BRH Malayalam Extra" w:cs="BRH Malayalam Extra"/>
+                <w:color w:val="FF0000"/>
+                <w:sz w:val="28"/>
+                <w:szCs w:val="40"/>
+              </w:rPr>
+              <w:t>–</w:t>
+            </w:r>
+            <w:r>
+              <w:rPr>
+                <w:rFonts w:ascii="BRH Malayalam Extra" w:hAnsi="BRH Malayalam Extra" w:cs="BRH Malayalam Extra"/>
+                <w:color w:val="FF0000"/>
+                <w:sz w:val="32"/>
+                <w:szCs w:val="40"/>
+              </w:rPr>
+              <w:t xml:space="preserve"> </w:t>
+            </w:r>
+            <w:r>
+              <w:rPr>
+                <w:rFonts w:ascii="BRH Malayalam Extra" w:hAnsi="BRH Malayalam Extra" w:cs="BRH Malayalam Extra"/>
+                <w:color w:val="FF0000"/>
+                <w:sz w:val="32"/>
+                <w:szCs w:val="40"/>
+                <w:highlight w:val="green"/>
+              </w:rPr>
+              <w:t>px</w:t>
+            </w:r>
+            <w:r>
+              <w:rPr>
+                <w:rFonts w:ascii="BRH Malayalam Extra" w:hAnsi="BRH Malayalam Extra" w:cs="BRH Malayalam Extra"/>
+                <w:color w:val="FF0000"/>
+                <w:sz w:val="28"/>
+                <w:szCs w:val="40"/>
+                <w:highlight w:val="green"/>
+              </w:rPr>
+              <w:t>–</w:t>
+            </w:r>
+            <w:r>
+              <w:rPr>
+                <w:rFonts w:ascii="BRH Malayalam Extra" w:hAnsi="BRH Malayalam Extra" w:cs="BRH Malayalam Extra"/>
+                <w:color w:val="FF0000"/>
+                <w:sz w:val="32"/>
+                <w:szCs w:val="40"/>
+              </w:rPr>
+              <w:t xml:space="preserve">I </w:t>
+            </w:r>
+            <w:r>
+              <w:rPr>
+                <w:rFonts w:ascii="BRH Devanagari Extra" w:hAnsi="BRH Devanagari Extra" w:cs="BRH Malayalam Extra"/>
+                <w:color w:val="FF0000"/>
+                <w:sz w:val="28"/>
+                <w:szCs w:val="40"/>
+              </w:rPr>
+              <w:t>Æ</w:t>
+            </w:r>
+            <w:r>
+              <w:rPr>
+                <w:rFonts w:ascii="BRH Malayalam Extra" w:hAnsi="BRH Malayalam Extra" w:cs="BRH Malayalam Extra"/>
+                <w:color w:val="FF0000"/>
+                <w:sz w:val="32"/>
+                <w:szCs w:val="40"/>
+                <w:highlight w:val="green"/>
+              </w:rPr>
+              <w:t>p</w:t>
+            </w:r>
+            <w:r>
+              <w:rPr>
+                <w:rFonts w:ascii="BRH Malayalam Extra" w:hAnsi="BRH Malayalam Extra" w:cs="BRH Malayalam Extra"/>
+                <w:color w:val="FF0000"/>
+                <w:sz w:val="32"/>
+                <w:szCs w:val="40"/>
+              </w:rPr>
+              <w:t>x</w:t>
+            </w:r>
+            <w:r>
+              <w:rPr>
+                <w:rFonts w:ascii="BRH Malayalam Extra" w:hAnsi="BRH Malayalam Extra" w:cs="BRH Malayalam Extra"/>
+                <w:color w:val="FF0000"/>
+                <w:sz w:val="28"/>
+                <w:szCs w:val="40"/>
+              </w:rPr>
+              <w:t>–</w:t>
+            </w:r>
+            <w:r>
+              <w:rPr>
+                <w:rFonts w:ascii="BRH Malayalam Extra" w:hAnsi="BRH Malayalam Extra" w:cs="BRH Malayalam Extra"/>
+                <w:color w:val="FF0000"/>
+                <w:sz w:val="32"/>
+                <w:szCs w:val="40"/>
+              </w:rPr>
+              <w:t xml:space="preserve"> </w:t>
+            </w:r>
+            <w:r>
+              <w:rPr>
+                <w:rFonts w:ascii="BRH Malayalam Extra" w:hAnsi="BRH Malayalam Extra" w:cs="BRH Malayalam Extra"/>
+                <w:color w:val="FF0000"/>
+                <w:sz w:val="32"/>
+                <w:szCs w:val="40"/>
+                <w:highlight w:val="green"/>
+              </w:rPr>
+              <w:t>iy</w:t>
+            </w:r>
+            <w:r>
+              <w:rPr>
+                <w:rFonts w:ascii="BRH Malayalam Extra" w:hAnsi="BRH Malayalam Extra" w:cs="BRH Malayalam Extra"/>
+                <w:color w:val="FF0000"/>
+                <w:sz w:val="28"/>
+                <w:szCs w:val="40"/>
+              </w:rPr>
+              <w:t>–</w:t>
+            </w:r>
+            <w:r>
+              <w:rPr>
+                <w:rFonts w:ascii="BRH Malayalam Extra" w:hAnsi="BRH Malayalam Extra" w:cs="BRH Malayalam Extra"/>
+                <w:color w:val="FF0000"/>
+                <w:sz w:val="32"/>
+                <w:szCs w:val="40"/>
+              </w:rPr>
+              <w:t>öÉx</w:t>
+            </w:r>
+            <w:r>
+              <w:rPr>
+                <w:rFonts w:ascii="BRH Malayalam Extra" w:hAnsi="BRH Malayalam Extra" w:cs="BRH Malayalam Extra"/>
+                <w:color w:val="FF0000"/>
+                <w:sz w:val="28"/>
+                <w:szCs w:val="40"/>
+                <w:highlight w:val="green"/>
+              </w:rPr>
+              <w:t>–</w:t>
+            </w:r>
+            <w:r>
+              <w:rPr>
+                <w:rFonts w:ascii="BRH Malayalam Extra" w:hAnsi="BRH Malayalam Extra" w:cs="BRH Malayalam Extra"/>
+                <w:color w:val="FF0000"/>
+                <w:sz w:val="32"/>
+                <w:szCs w:val="40"/>
+                <w:highlight w:val="green"/>
+              </w:rPr>
+              <w:t>²z</w:t>
+            </w:r>
+            <w:r>
+              <w:rPr>
+                <w:rFonts w:ascii="BRH Malayalam Extra" w:hAnsi="BRH Malayalam Extra" w:cs="BRH Malayalam Extra"/>
+                <w:color w:val="FF0000"/>
+                <w:sz w:val="28"/>
+                <w:szCs w:val="40"/>
+              </w:rPr>
+              <w:t>–</w:t>
+            </w:r>
+            <w:r>
+              <w:rPr>
+                <w:rFonts w:ascii="BRH Malayalam Extra" w:hAnsi="BRH Malayalam Extra" w:cs="BRH Malayalam Extra"/>
+                <w:color w:val="FF0000"/>
+                <w:sz w:val="32"/>
+                <w:szCs w:val="40"/>
+              </w:rPr>
+              <w:t xml:space="preserve"> | </w:t>
+            </w:r>
+          </w:p>
+          <w:p>
+            <w:pPr>
+              <w:widowControl w:val="0"/>
+              <w:autoSpaceDE w:val="0"/>
+              <w:autoSpaceDN w:val="0"/>
+              <w:adjustRightInd w:val="0"/>
+              <w:spacing w:before="0" w:line="240" w:lineRule="auto"/>
+              <w:rPr>
+                <w:rFonts w:ascii="BRH Malayalam Extra" w:hAnsi="BRH Malayalam Extra" w:cs="BRH Malayalam Extra"/>
+                <w:color w:val="FF0000"/>
+                <w:sz w:val="32"/>
+                <w:szCs w:val="40"/>
+              </w:rPr>
+            </w:pPr>
+            <w:r>
+              <w:rPr>
+                <w:rFonts w:cs="BRH Malayalam Extra"/>
+                <w:color w:val="FF0000"/>
+                <w:szCs w:val="40"/>
+              </w:rPr>
+              <w:t>3</w:t>
+            </w:r>
+            <w:r>
+              <w:rPr>
+                <w:rFonts w:ascii="BRH Malayalam Extra" w:hAnsi="BRH Malayalam Extra" w:cs="BRH Malayalam Extra"/>
+                <w:color w:val="FF0000"/>
+                <w:sz w:val="32"/>
+                <w:szCs w:val="40"/>
+              </w:rPr>
+              <w:t>)</w:t>
+            </w:r>
+            <w:r>
+              <w:rPr>
+                <w:rFonts w:ascii="BRH Malayalam Extra" w:hAnsi="BRH Malayalam Extra" w:cs="BRH Malayalam Extra"/>
+                <w:color w:val="FF0000"/>
+                <w:sz w:val="32"/>
+                <w:szCs w:val="40"/>
+              </w:rPr>
+              <w:tab/>
+            </w:r>
+            <w:r>
+              <w:rPr>
+                <w:rFonts w:cs="BRH Malayalam Extra"/>
+                <w:color w:val="FF0000"/>
+                <w:szCs w:val="40"/>
+              </w:rPr>
+              <w:t>1</w:t>
+            </w:r>
+            <w:r>
+              <w:rPr>
+                <w:rFonts w:ascii="BRH Malayalam Extra" w:hAnsi="BRH Malayalam Extra" w:cs="BRH Malayalam Extra"/>
+                <w:color w:val="FF0000"/>
+                <w:sz w:val="32"/>
+                <w:szCs w:val="40"/>
+              </w:rPr>
+              <w:t>.</w:t>
+            </w:r>
+            <w:r>
+              <w:rPr>
+                <w:rFonts w:cs="BRH Malayalam Extra"/>
+                <w:color w:val="FF0000"/>
+                <w:szCs w:val="40"/>
+              </w:rPr>
+              <w:t>1</w:t>
+            </w:r>
+            <w:r>
+              <w:rPr>
+                <w:rFonts w:ascii="BRH Malayalam Extra" w:hAnsi="BRH Malayalam Extra" w:cs="BRH Malayalam Extra"/>
+                <w:color w:val="FF0000"/>
+                <w:sz w:val="32"/>
+                <w:szCs w:val="40"/>
+              </w:rPr>
+              <w:t>.</w:t>
+            </w:r>
+            <w:r>
+              <w:rPr>
+                <w:rFonts w:cs="BRH Malayalam Extra"/>
+                <w:color w:val="FF0000"/>
+                <w:szCs w:val="40"/>
+              </w:rPr>
+              <w:t>14</w:t>
+            </w:r>
+            <w:r>
+              <w:rPr>
+                <w:rFonts w:ascii="BRH Malayalam Extra" w:hAnsi="BRH Malayalam Extra" w:cs="BRH Malayalam Extra"/>
+                <w:color w:val="FF0000"/>
+                <w:sz w:val="32"/>
+                <w:szCs w:val="40"/>
+              </w:rPr>
+              <w:t>.</w:t>
+            </w:r>
+            <w:r>
+              <w:rPr>
+                <w:rFonts w:cs="BRH Malayalam Extra"/>
+                <w:color w:val="FF0000"/>
+                <w:szCs w:val="40"/>
+              </w:rPr>
+              <w:t>1</w:t>
+            </w:r>
+            <w:r>
+              <w:rPr>
+                <w:rFonts w:ascii="BRH Malayalam Extra" w:hAnsi="BRH Malayalam Extra" w:cs="BRH Malayalam Extra"/>
+                <w:color w:val="FF0000"/>
+                <w:sz w:val="32"/>
+                <w:szCs w:val="40"/>
+              </w:rPr>
+              <w:t>(</w:t>
+            </w:r>
+            <w:r>
+              <w:rPr>
+                <w:rFonts w:cs="BRH Malayalam Extra"/>
+                <w:color w:val="FF0000"/>
+                <w:szCs w:val="40"/>
+              </w:rPr>
+              <w:t>3</w:t>
+            </w:r>
+            <w:r>
+              <w:rPr>
+                <w:rFonts w:ascii="BRH Malayalam Extra" w:hAnsi="BRH Malayalam Extra" w:cs="BRH Malayalam Extra"/>
+                <w:color w:val="FF0000"/>
+                <w:sz w:val="32"/>
+                <w:szCs w:val="40"/>
+              </w:rPr>
+              <w:t>)- C</w:t>
+            </w:r>
+            <w:r>
+              <w:rPr>
+                <w:rFonts w:ascii="BRH Malayalam Extra" w:hAnsi="BRH Malayalam Extra" w:cs="BRH Malayalam Extra"/>
+                <w:color w:val="FF0000"/>
+                <w:sz w:val="28"/>
+                <w:szCs w:val="40"/>
+              </w:rPr>
+              <w:t>–</w:t>
+            </w:r>
+            <w:r>
+              <w:rPr>
+                <w:rFonts w:ascii="BRH Malayalam Extra" w:hAnsi="BRH Malayalam Extra" w:cs="BRH Malayalam Extra"/>
+                <w:color w:val="FF0000"/>
+                <w:sz w:val="32"/>
+                <w:szCs w:val="40"/>
+              </w:rPr>
+              <w:t>öÉx</w:t>
+            </w:r>
+            <w:r>
+              <w:rPr>
+                <w:rFonts w:ascii="BRH Malayalam Extra" w:hAnsi="BRH Malayalam Extra" w:cs="BRH Malayalam Extra"/>
+                <w:color w:val="FF0000"/>
+                <w:sz w:val="28"/>
+                <w:szCs w:val="40"/>
+              </w:rPr>
+              <w:t>–</w:t>
+            </w:r>
+            <w:r>
+              <w:rPr>
+                <w:rFonts w:ascii="BRH Malayalam Extra" w:hAnsi="BRH Malayalam Extra" w:cs="BRH Malayalam Extra"/>
+                <w:color w:val="FF0000"/>
+                <w:sz w:val="32"/>
+                <w:szCs w:val="40"/>
+                <w:highlight w:val="green"/>
+              </w:rPr>
+              <w:t>²z</w:t>
+            </w:r>
+            <w:r>
+              <w:rPr>
+                <w:rFonts w:ascii="BRH Malayalam Extra" w:hAnsi="BRH Malayalam Extra" w:cs="BRH Malayalam Extra"/>
+                <w:color w:val="FF0000"/>
+                <w:sz w:val="28"/>
+                <w:szCs w:val="40"/>
+              </w:rPr>
+              <w:t>–</w:t>
+            </w:r>
+            <w:r>
+              <w:rPr>
+                <w:rFonts w:ascii="BRH Malayalam Extra" w:hAnsi="BRH Malayalam Extra" w:cs="BRH Malayalam Extra"/>
+                <w:color w:val="FF0000"/>
+                <w:sz w:val="32"/>
+                <w:szCs w:val="40"/>
+              </w:rPr>
+              <w:t xml:space="preserve"> | B</w:t>
+            </w:r>
+            <w:r>
+              <w:rPr>
+                <w:rFonts w:ascii="BRH Malayalam Extra" w:hAnsi="BRH Malayalam Extra" w:cs="BRH Malayalam Extra"/>
+                <w:color w:val="FF0000"/>
+                <w:sz w:val="28"/>
+                <w:szCs w:val="40"/>
+              </w:rPr>
+              <w:t>–</w:t>
+            </w:r>
+            <w:r>
+              <w:rPr>
+                <w:rFonts w:ascii="BRH Malayalam Extra" w:hAnsi="BRH Malayalam Extra" w:cs="BRH Malayalam Extra"/>
+                <w:color w:val="FF0000"/>
+                <w:sz w:val="32"/>
+                <w:szCs w:val="40"/>
+              </w:rPr>
+              <w:t>t¡</w:t>
+            </w:r>
+            <w:r>
+              <w:rPr>
+                <w:rFonts w:ascii="BRH Malayalam Extra" w:hAnsi="BRH Malayalam Extra" w:cs="BRH Malayalam Extra"/>
+                <w:color w:val="FF0000"/>
+                <w:sz w:val="28"/>
+                <w:szCs w:val="40"/>
+              </w:rPr>
+              <w:t>–</w:t>
+            </w:r>
+            <w:r>
+              <w:rPr>
+                <w:rFonts w:ascii="BRH Malayalam Extra" w:hAnsi="BRH Malayalam Extra" w:cs="BRH Malayalam Extra"/>
+                <w:color w:val="FF0000"/>
+                <w:sz w:val="32"/>
+                <w:szCs w:val="40"/>
+              </w:rPr>
+              <w:t xml:space="preserve">p¤¤Æõ˜ | </w:t>
+            </w:r>
+          </w:p>
+          <w:p>
+            <w:pPr>
+              <w:widowControl w:val="0"/>
+              <w:autoSpaceDE w:val="0"/>
+              <w:autoSpaceDN w:val="0"/>
+              <w:adjustRightInd w:val="0"/>
+              <w:spacing w:before="0" w:line="240" w:lineRule="auto"/>
+              <w:rPr>
+                <w:rFonts w:ascii="BRH Malayalam Extra" w:hAnsi="BRH Malayalam Extra" w:cs="BRH Malayalam Extra"/>
+                <w:color w:val="FF0000"/>
+                <w:sz w:val="32"/>
+                <w:szCs w:val="40"/>
+              </w:rPr>
+            </w:pPr>
+            <w:r>
+              <w:rPr>
+                <w:rFonts w:ascii="BRH Malayalam Extra" w:hAnsi="BRH Malayalam Extra" w:cs="BRH Malayalam Extra"/>
+                <w:color w:val="FF0000"/>
+                <w:sz w:val="32"/>
+                <w:szCs w:val="40"/>
+              </w:rPr>
+              <w:t>C</w:t>
+            </w:r>
+            <w:r>
+              <w:rPr>
+                <w:rFonts w:ascii="BRH Malayalam Extra" w:hAnsi="BRH Malayalam Extra" w:cs="BRH Malayalam Extra"/>
+                <w:color w:val="FF0000"/>
+                <w:sz w:val="28"/>
+                <w:szCs w:val="40"/>
+              </w:rPr>
+              <w:t>–</w:t>
+            </w:r>
+            <w:r>
+              <w:rPr>
+                <w:rFonts w:ascii="BRH Malayalam Extra" w:hAnsi="BRH Malayalam Extra" w:cs="BRH Malayalam Extra"/>
+                <w:color w:val="FF0000"/>
+                <w:sz w:val="32"/>
+                <w:szCs w:val="40"/>
+              </w:rPr>
+              <w:t>öÉx</w:t>
+            </w:r>
+            <w:r>
+              <w:rPr>
+                <w:rFonts w:ascii="BRH Malayalam Extra" w:hAnsi="BRH Malayalam Extra" w:cs="BRH Malayalam Extra"/>
+                <w:color w:val="FF0000"/>
+                <w:sz w:val="28"/>
+                <w:szCs w:val="40"/>
+                <w:highlight w:val="green"/>
+              </w:rPr>
+              <w:t>–</w:t>
+            </w:r>
+            <w:r>
+              <w:rPr>
+                <w:rFonts w:ascii="BRH Malayalam Extra" w:hAnsi="BRH Malayalam Extra" w:cs="BRH Malayalam Extra"/>
+                <w:color w:val="FF0000"/>
+                <w:sz w:val="32"/>
+                <w:szCs w:val="40"/>
+                <w:highlight w:val="green"/>
+              </w:rPr>
+              <w:t>²z</w:t>
+            </w:r>
+            <w:r>
+              <w:rPr>
+                <w:rFonts w:ascii="BRH Malayalam Extra" w:hAnsi="BRH Malayalam Extra" w:cs="BRH Malayalam Extra"/>
+                <w:color w:val="FF0000"/>
+                <w:sz w:val="28"/>
+                <w:szCs w:val="40"/>
+                <w:highlight w:val="green"/>
+              </w:rPr>
+              <w:t>–</w:t>
+            </w:r>
+            <w:r>
+              <w:rPr>
+                <w:rFonts w:ascii="BRH Malayalam Extra" w:hAnsi="BRH Malayalam Extra" w:cs="BRH Malayalam Extra"/>
+                <w:color w:val="FF0000"/>
+                <w:sz w:val="32"/>
+                <w:szCs w:val="40"/>
+              </w:rPr>
+              <w:t xml:space="preserve"> </w:t>
+            </w:r>
+            <w:r>
+              <w:rPr>
+                <w:rFonts w:ascii="BRH Malayalam Extra" w:hAnsi="BRH Malayalam Extra" w:cs="BRH Malayalam Extra"/>
+                <w:color w:val="FF0000"/>
+                <w:sz w:val="32"/>
+                <w:szCs w:val="40"/>
+                <w:highlight w:val="green"/>
+              </w:rPr>
+              <w:t>B</w:t>
+            </w:r>
+            <w:r>
+              <w:rPr>
+                <w:rFonts w:ascii="BRH Malayalam Extra" w:hAnsi="BRH Malayalam Extra" w:cs="BRH Malayalam Extra"/>
+                <w:color w:val="FF0000"/>
+                <w:sz w:val="28"/>
+                <w:szCs w:val="40"/>
+              </w:rPr>
+              <w:t>–</w:t>
+            </w:r>
+            <w:r>
+              <w:rPr>
+                <w:rFonts w:ascii="BRH Malayalam Extra" w:hAnsi="BRH Malayalam Extra" w:cs="BRH Malayalam Extra"/>
+                <w:color w:val="FF0000"/>
+                <w:sz w:val="32"/>
+                <w:szCs w:val="40"/>
+              </w:rPr>
+              <w:t>t¡</w:t>
+            </w:r>
+            <w:r>
+              <w:rPr>
+                <w:rFonts w:ascii="BRH Malayalam Extra" w:hAnsi="BRH Malayalam Extra" w:cs="BRH Malayalam Extra"/>
+                <w:color w:val="FF0000"/>
+                <w:sz w:val="28"/>
+                <w:szCs w:val="40"/>
+              </w:rPr>
+              <w:t>–</w:t>
+            </w:r>
+            <w:r>
+              <w:rPr>
+                <w:rFonts w:ascii="BRH Malayalam Extra" w:hAnsi="BRH Malayalam Extra" w:cs="BRH Malayalam Extra"/>
+                <w:color w:val="FF0000"/>
+                <w:sz w:val="32"/>
+                <w:szCs w:val="40"/>
+              </w:rPr>
+              <w:t>pÆõx— Bt¡</w:t>
+            </w:r>
+            <w:r>
+              <w:rPr>
+                <w:rFonts w:ascii="BRH Malayalam Extra" w:hAnsi="BRH Malayalam Extra" w:cs="BRH Malayalam Extra"/>
+                <w:color w:val="FF0000"/>
+                <w:sz w:val="28"/>
+                <w:szCs w:val="40"/>
+              </w:rPr>
+              <w:t>–</w:t>
+            </w:r>
+            <w:r>
+              <w:rPr>
+                <w:rFonts w:ascii="BRH Malayalam Extra" w:hAnsi="BRH Malayalam Extra" w:cs="BRH Malayalam Extra"/>
+                <w:color w:val="FF0000"/>
+                <w:sz w:val="32"/>
+                <w:szCs w:val="40"/>
+              </w:rPr>
+              <w:t xml:space="preserve">pÆõx— </w:t>
+            </w:r>
+          </w:p>
+          <w:p>
+            <w:pPr>
+              <w:widowControl w:val="0"/>
+              <w:autoSpaceDE w:val="0"/>
+              <w:autoSpaceDN w:val="0"/>
+              <w:adjustRightInd w:val="0"/>
+              <w:spacing w:before="0" w:line="240" w:lineRule="auto"/>
+              <w:rPr>
+                <w:rFonts w:ascii="BRH Malayalam Extra" w:hAnsi="BRH Malayalam Extra" w:cs="BRH Malayalam Extra"/>
+                <w:color w:val="FF0000"/>
+                <w:sz w:val="32"/>
+                <w:szCs w:val="40"/>
+              </w:rPr>
+            </w:pPr>
+            <w:r>
+              <w:rPr>
+                <w:rFonts w:ascii="BRH Malayalam Extra" w:hAnsi="BRH Malayalam Extra" w:cs="BRH Malayalam Extra"/>
+                <w:color w:val="FF0000"/>
+                <w:sz w:val="32"/>
+                <w:szCs w:val="40"/>
+              </w:rPr>
+              <w:t xml:space="preserve">CöÉx²z </w:t>
+            </w:r>
+            <w:r>
+              <w:rPr>
+                <w:rFonts w:ascii="BRH Malayalam Extra" w:hAnsi="BRH Malayalam Extra" w:cs="BRH Malayalam Extra"/>
+                <w:color w:val="FF0000"/>
+                <w:sz w:val="32"/>
+                <w:szCs w:val="40"/>
+                <w:highlight w:val="green"/>
+              </w:rPr>
+              <w:t>CöÉx</w:t>
+            </w:r>
+            <w:r>
+              <w:rPr>
+                <w:rFonts w:ascii="BRH Malayalam Extra" w:hAnsi="BRH Malayalam Extra" w:cs="BRH Malayalam Extra"/>
+                <w:color w:val="FF0000"/>
+                <w:sz w:val="32"/>
+                <w:szCs w:val="40"/>
+              </w:rPr>
+              <w:t xml:space="preserve">²z </w:t>
+            </w:r>
+            <w:r>
+              <w:rPr>
+                <w:rFonts w:ascii="BRH Malayalam Extra" w:hAnsi="BRH Malayalam Extra" w:cs="BRH Malayalam Extra"/>
+                <w:color w:val="FF0000"/>
+                <w:sz w:val="32"/>
+                <w:szCs w:val="40"/>
+                <w:highlight w:val="green"/>
+              </w:rPr>
+              <w:t>B</w:t>
+            </w:r>
+            <w:r>
+              <w:rPr>
+                <w:rFonts w:ascii="BRH Malayalam Extra" w:hAnsi="BRH Malayalam Extra" w:cs="BRH Malayalam Extra"/>
+                <w:color w:val="FF0000"/>
+                <w:sz w:val="32"/>
+                <w:szCs w:val="40"/>
+              </w:rPr>
+              <w:t>t¡</w:t>
+            </w:r>
+            <w:r>
+              <w:rPr>
+                <w:rFonts w:ascii="BRH Malayalam Extra" w:hAnsi="BRH Malayalam Extra" w:cs="BRH Malayalam Extra"/>
+                <w:color w:val="FF0000"/>
+                <w:sz w:val="28"/>
+                <w:szCs w:val="40"/>
+              </w:rPr>
+              <w:t>–</w:t>
+            </w:r>
+            <w:r>
+              <w:rPr>
+                <w:rFonts w:ascii="BRH Malayalam Extra" w:hAnsi="BRH Malayalam Extra" w:cs="BRH Malayalam Extra"/>
+                <w:color w:val="FF0000"/>
+                <w:sz w:val="32"/>
+                <w:szCs w:val="40"/>
+              </w:rPr>
+              <w:t xml:space="preserve">p¤¤Æõ˜ | </w:t>
+            </w:r>
+          </w:p>
+          <w:p>
+            <w:pPr>
+              <w:widowControl w:val="0"/>
+              <w:autoSpaceDE w:val="0"/>
+              <w:autoSpaceDN w:val="0"/>
+              <w:adjustRightInd w:val="0"/>
+              <w:spacing w:before="0" w:line="240" w:lineRule="auto"/>
+              <w:rPr>
+                <w:rFonts w:ascii="BRH Malayalam Extra" w:hAnsi="BRH Malayalam Extra" w:cs="BRH Malayalam Extra"/>
+                <w:color w:val="FF0000"/>
+                <w:sz w:val="32"/>
+                <w:szCs w:val="40"/>
+              </w:rPr>
+            </w:pPr>
+            <w:r>
+              <w:rPr>
+                <w:rFonts w:cs="BRH Malayalam Extra"/>
+                <w:color w:val="FF0000"/>
+                <w:szCs w:val="40"/>
+              </w:rPr>
+              <w:lastRenderedPageBreak/>
+              <w:t>4</w:t>
+            </w:r>
+            <w:r>
+              <w:rPr>
+                <w:rFonts w:ascii="BRH Malayalam Extra" w:hAnsi="BRH Malayalam Extra" w:cs="BRH Malayalam Extra"/>
+                <w:color w:val="FF0000"/>
+                <w:sz w:val="32"/>
+                <w:szCs w:val="40"/>
+              </w:rPr>
+              <w:t>)</w:t>
+            </w:r>
+            <w:r>
+              <w:rPr>
+                <w:rFonts w:ascii="BRH Malayalam Extra" w:hAnsi="BRH Malayalam Extra" w:cs="BRH Malayalam Extra"/>
+                <w:color w:val="FF0000"/>
+                <w:sz w:val="32"/>
+                <w:szCs w:val="40"/>
+              </w:rPr>
+              <w:tab/>
+            </w:r>
+            <w:r>
+              <w:rPr>
+                <w:rFonts w:cs="BRH Malayalam Extra"/>
+                <w:color w:val="FF0000"/>
+                <w:szCs w:val="40"/>
+              </w:rPr>
+              <w:t>1</w:t>
+            </w:r>
+            <w:r>
+              <w:rPr>
+                <w:rFonts w:ascii="BRH Malayalam Extra" w:hAnsi="BRH Malayalam Extra" w:cs="BRH Malayalam Extra"/>
+                <w:color w:val="FF0000"/>
+                <w:sz w:val="32"/>
+                <w:szCs w:val="40"/>
+              </w:rPr>
+              <w:t>.</w:t>
+            </w:r>
+            <w:r>
+              <w:rPr>
+                <w:rFonts w:cs="BRH Malayalam Extra"/>
+                <w:color w:val="FF0000"/>
+                <w:szCs w:val="40"/>
+              </w:rPr>
+              <w:t>1</w:t>
+            </w:r>
+            <w:r>
+              <w:rPr>
+                <w:rFonts w:ascii="BRH Malayalam Extra" w:hAnsi="BRH Malayalam Extra" w:cs="BRH Malayalam Extra"/>
+                <w:color w:val="FF0000"/>
+                <w:sz w:val="32"/>
+                <w:szCs w:val="40"/>
+              </w:rPr>
+              <w:t>.</w:t>
+            </w:r>
+            <w:r>
+              <w:rPr>
+                <w:rFonts w:cs="BRH Malayalam Extra"/>
+                <w:color w:val="FF0000"/>
+                <w:szCs w:val="40"/>
+              </w:rPr>
+              <w:t>14</w:t>
+            </w:r>
+            <w:r>
+              <w:rPr>
+                <w:rFonts w:ascii="BRH Malayalam Extra" w:hAnsi="BRH Malayalam Extra" w:cs="BRH Malayalam Extra"/>
+                <w:color w:val="FF0000"/>
+                <w:sz w:val="32"/>
+                <w:szCs w:val="40"/>
+              </w:rPr>
+              <w:t>.</w:t>
+            </w:r>
+            <w:r>
+              <w:rPr>
+                <w:rFonts w:cs="BRH Malayalam Extra"/>
+                <w:color w:val="FF0000"/>
+                <w:szCs w:val="40"/>
+              </w:rPr>
+              <w:t>1</w:t>
+            </w:r>
+            <w:r>
+              <w:rPr>
+                <w:rFonts w:ascii="BRH Malayalam Extra" w:hAnsi="BRH Malayalam Extra" w:cs="BRH Malayalam Extra"/>
+                <w:color w:val="FF0000"/>
+                <w:sz w:val="32"/>
+                <w:szCs w:val="40"/>
+              </w:rPr>
+              <w:t>(</w:t>
+            </w:r>
+            <w:r>
+              <w:rPr>
+                <w:rFonts w:cs="BRH Malayalam Extra"/>
+                <w:color w:val="FF0000"/>
+                <w:szCs w:val="40"/>
+              </w:rPr>
+              <w:t>3</w:t>
+            </w:r>
+            <w:r>
+              <w:rPr>
+                <w:rFonts w:ascii="BRH Malayalam Extra" w:hAnsi="BRH Malayalam Extra" w:cs="BRH Malayalam Extra"/>
+                <w:color w:val="FF0000"/>
+                <w:sz w:val="32"/>
+                <w:szCs w:val="40"/>
+              </w:rPr>
+              <w:t>)- C</w:t>
+            </w:r>
+            <w:r>
+              <w:rPr>
+                <w:rFonts w:ascii="BRH Malayalam Extra" w:hAnsi="BRH Malayalam Extra" w:cs="BRH Malayalam Extra"/>
+                <w:color w:val="FF0000"/>
+                <w:sz w:val="28"/>
+                <w:szCs w:val="40"/>
+              </w:rPr>
+              <w:t>–</w:t>
+            </w:r>
+            <w:r>
+              <w:rPr>
+                <w:rFonts w:ascii="BRH Malayalam Extra" w:hAnsi="BRH Malayalam Extra" w:cs="BRH Malayalam Extra"/>
+                <w:color w:val="FF0000"/>
+                <w:sz w:val="32"/>
+                <w:szCs w:val="40"/>
+              </w:rPr>
+              <w:t>öÉx</w:t>
+            </w:r>
+            <w:r>
+              <w:rPr>
+                <w:rFonts w:ascii="BRH Malayalam Extra" w:hAnsi="BRH Malayalam Extra" w:cs="BRH Malayalam Extra"/>
+                <w:color w:val="FF0000"/>
+                <w:sz w:val="28"/>
+                <w:szCs w:val="40"/>
+              </w:rPr>
+              <w:t>–</w:t>
+            </w:r>
+            <w:r>
+              <w:rPr>
+                <w:rFonts w:ascii="BRH Malayalam Extra" w:hAnsi="BRH Malayalam Extra" w:cs="BRH Malayalam Extra"/>
+                <w:color w:val="FF0000"/>
+                <w:sz w:val="32"/>
+                <w:szCs w:val="40"/>
+                <w:highlight w:val="green"/>
+              </w:rPr>
+              <w:t>²z</w:t>
+            </w:r>
+            <w:r>
+              <w:rPr>
+                <w:rFonts w:ascii="BRH Malayalam Extra" w:hAnsi="BRH Malayalam Extra" w:cs="BRH Malayalam Extra"/>
+                <w:color w:val="FF0000"/>
+                <w:sz w:val="28"/>
+                <w:szCs w:val="40"/>
+              </w:rPr>
+              <w:t>–</w:t>
+            </w:r>
+            <w:r>
+              <w:rPr>
+                <w:rFonts w:ascii="BRH Malayalam Extra" w:hAnsi="BRH Malayalam Extra" w:cs="BRH Malayalam Extra"/>
+                <w:color w:val="FF0000"/>
+                <w:sz w:val="32"/>
+                <w:szCs w:val="40"/>
+              </w:rPr>
+              <w:t xml:space="preserve"> | </w:t>
+            </w:r>
+          </w:p>
+          <w:p>
+            <w:pPr>
+              <w:widowControl w:val="0"/>
+              <w:autoSpaceDE w:val="0"/>
+              <w:autoSpaceDN w:val="0"/>
+              <w:adjustRightInd w:val="0"/>
+              <w:spacing w:before="0" w:line="240" w:lineRule="auto"/>
+              <w:rPr>
+                <w:rFonts w:ascii="BRH Malayalam Extra" w:hAnsi="BRH Malayalam Extra" w:cs="BRH Malayalam Extra"/>
+                <w:color w:val="FF0000"/>
+                <w:sz w:val="32"/>
+                <w:szCs w:val="40"/>
+              </w:rPr>
+            </w:pPr>
+            <w:r>
+              <w:rPr>
+                <w:rFonts w:ascii="BRH Malayalam Extra" w:hAnsi="BRH Malayalam Extra" w:cs="BRH Malayalam Extra"/>
+                <w:color w:val="FF0000"/>
+                <w:sz w:val="32"/>
+                <w:szCs w:val="40"/>
+              </w:rPr>
+              <w:t>C</w:t>
+            </w:r>
+            <w:r>
+              <w:rPr>
+                <w:rFonts w:ascii="BRH Malayalam Extra" w:hAnsi="BRH Malayalam Extra" w:cs="BRH Malayalam Extra"/>
+                <w:color w:val="FF0000"/>
+                <w:sz w:val="28"/>
+                <w:szCs w:val="40"/>
+              </w:rPr>
+              <w:t>–</w:t>
+            </w:r>
+            <w:r>
+              <w:rPr>
+                <w:rFonts w:ascii="BRH Malayalam Extra" w:hAnsi="BRH Malayalam Extra" w:cs="BRH Malayalam Extra"/>
+                <w:color w:val="FF0000"/>
+                <w:sz w:val="32"/>
+                <w:szCs w:val="40"/>
+              </w:rPr>
+              <w:t>öÉx</w:t>
+            </w:r>
+            <w:r>
+              <w:rPr>
+                <w:rFonts w:ascii="BRH Malayalam Extra" w:hAnsi="BRH Malayalam Extra" w:cs="BRH Malayalam Extra"/>
+                <w:color w:val="FF0000"/>
+                <w:sz w:val="28"/>
+                <w:szCs w:val="40"/>
+              </w:rPr>
+              <w:t>–</w:t>
+            </w:r>
+            <w:r>
+              <w:rPr>
+                <w:rFonts w:ascii="BRH Malayalam Extra" w:hAnsi="BRH Malayalam Extra" w:cs="BRH Malayalam Extra"/>
+                <w:color w:val="FF0000"/>
+                <w:sz w:val="32"/>
+                <w:szCs w:val="40"/>
+              </w:rPr>
+              <w:t>²z</w:t>
+            </w:r>
+            <w:r>
+              <w:rPr>
+                <w:rFonts w:ascii="BRH Malayalam Extra" w:hAnsi="BRH Malayalam Extra" w:cs="BRH Malayalam Extra"/>
+                <w:color w:val="FF0000"/>
+                <w:sz w:val="28"/>
+                <w:szCs w:val="40"/>
+              </w:rPr>
+              <w:t>–</w:t>
+            </w:r>
+            <w:r>
+              <w:rPr>
+                <w:rFonts w:ascii="BRH Malayalam Extra" w:hAnsi="BRH Malayalam Extra" w:cs="BRH Malayalam Extra"/>
+                <w:color w:val="FF0000"/>
+                <w:sz w:val="32"/>
+                <w:szCs w:val="40"/>
+              </w:rPr>
+              <w:t xml:space="preserve"> CZz˜öÉ - A</w:t>
+            </w:r>
+            <w:r>
+              <w:rPr>
+                <w:rFonts w:ascii="BRH Malayalam Extra" w:hAnsi="BRH Malayalam Extra" w:cs="BRH Malayalam Extra"/>
+                <w:color w:val="FF0000"/>
+                <w:sz w:val="28"/>
+                <w:szCs w:val="40"/>
+              </w:rPr>
+              <w:t>–</w:t>
+            </w:r>
+            <w:r>
+              <w:rPr>
+                <w:rFonts w:ascii="BRH Malayalam Extra" w:hAnsi="BRH Malayalam Extra" w:cs="BRH Malayalam Extra"/>
+                <w:color w:val="FF0000"/>
+                <w:sz w:val="32"/>
+                <w:szCs w:val="40"/>
+              </w:rPr>
+              <w:t>²z</w:t>
+            </w:r>
+            <w:r>
+              <w:rPr>
+                <w:rFonts w:ascii="BRH Malayalam Extra" w:hAnsi="BRH Malayalam Extra" w:cs="BRH Malayalam Extra"/>
+                <w:color w:val="FF0000"/>
+                <w:sz w:val="28"/>
+                <w:szCs w:val="40"/>
+              </w:rPr>
+              <w:t>–</w:t>
+            </w:r>
+            <w:r>
+              <w:rPr>
+                <w:rFonts w:ascii="BRH Malayalam Extra" w:hAnsi="BRH Malayalam Extra" w:cs="BRH Malayalam Extra"/>
+                <w:color w:val="FF0000"/>
+                <w:sz w:val="32"/>
+                <w:szCs w:val="40"/>
+              </w:rPr>
+              <w:t xml:space="preserve"> | </w:t>
+            </w:r>
+          </w:p>
+          <w:p>
+            <w:pPr>
+              <w:widowControl w:val="0"/>
+              <w:autoSpaceDE w:val="0"/>
+              <w:autoSpaceDN w:val="0"/>
+              <w:adjustRightInd w:val="0"/>
+              <w:spacing w:before="0" w:line="240" w:lineRule="auto"/>
+              <w:rPr>
+                <w:rFonts w:cs="BRH Malayalam Extra"/>
+                <w:color w:val="FF0000"/>
+                <w:szCs w:val="40"/>
+              </w:rPr>
+            </w:pPr>
           </w:p>
         </w:tc>
       </w:tr>
@@ -10448,7 +13291,6 @@
           <w:szCs w:val="32"/>
           <w:u w:val="single"/>
         </w:rPr>
-        <w:lastRenderedPageBreak/>
         <w:t xml:space="preserve">TS </w:t>
       </w:r>
       <w:r>
@@ -10601,7 +13443,27 @@
           <w:sz w:val="28"/>
           <w:szCs w:val="32"/>
         </w:rPr>
-        <w:t>(ignore those which are already incorporated in your book’s version and date)</w:t>
+        <w:t>(</w:t>
+      </w:r>
+      <w:proofErr w:type="gramStart"/>
+      <w:r>
+        <w:rPr>
+          <w:b/>
+          <w:bCs/>
+          <w:sz w:val="28"/>
+          <w:szCs w:val="32"/>
+        </w:rPr>
+        <w:t>ignore</w:t>
+      </w:r>
+      <w:proofErr w:type="gramEnd"/>
+      <w:r>
+        <w:rPr>
+          <w:b/>
+          <w:bCs/>
+          <w:sz w:val="28"/>
+          <w:szCs w:val="32"/>
+        </w:rPr>
+        <w:t xml:space="preserve"> those which are already incorporated in your book’s version and date)</w:t>
       </w:r>
     </w:p>
     <w:tbl>
@@ -11027,7 +13889,27 @@
                 <w:sz w:val="28"/>
                 <w:szCs w:val="32"/>
               </w:rPr>
-              <w:t>(no elision for “a”</w:t>
+              <w:t>(</w:t>
+            </w:r>
+            <w:proofErr w:type="gramStart"/>
+            <w:r>
+              <w:rPr>
+                <w:b/>
+                <w:bCs/>
+                <w:sz w:val="28"/>
+                <w:szCs w:val="32"/>
+              </w:rPr>
+              <w:t>no</w:t>
+            </w:r>
+            <w:proofErr w:type="gramEnd"/>
+            <w:r>
+              <w:rPr>
+                <w:b/>
+                <w:bCs/>
+                <w:sz w:val="28"/>
+                <w:szCs w:val="32"/>
+              </w:rPr>
+              <w:t xml:space="preserve"> elision for “a”</w:t>
             </w:r>
             <w:r>
               <w:rPr>
@@ -11280,7 +14162,27 @@
           <w:sz w:val="28"/>
           <w:szCs w:val="32"/>
         </w:rPr>
-        <w:t>(ignore those which are already incorporated in your book’s version and date)</w:t>
+        <w:t>(</w:t>
+      </w:r>
+      <w:proofErr w:type="gramStart"/>
+      <w:r>
+        <w:rPr>
+          <w:b/>
+          <w:bCs/>
+          <w:sz w:val="28"/>
+          <w:szCs w:val="32"/>
+        </w:rPr>
+        <w:t>ignore</w:t>
+      </w:r>
+      <w:proofErr w:type="gramEnd"/>
+      <w:r>
+        <w:rPr>
+          <w:b/>
+          <w:bCs/>
+          <w:sz w:val="28"/>
+          <w:szCs w:val="32"/>
+        </w:rPr>
+        <w:t xml:space="preserve"> those which are already incorporated in your book’s version and date)</w:t>
       </w:r>
     </w:p>
     <w:tbl>

</xml_diff>